<commit_message>
Updated Chapter 2 and 3 to PeptideShaker v0.23.0 and SearchGUI v1.15.0.
</commit_message>
<xml_diff>
--- a/wiki/tutorial/2 - Functional Analysis/2.0_functional_analysis.docx
+++ b/wiki/tutorial/2 - Functional Analysis/2.0_functional_analysis.docx
@@ -164,7 +164,7 @@
                     <a:blip r:embed="rId8" cstate="print">
                       <a:extLst>
                         <a:ext uri="{28A0092B-C50C-407E-A947-70E740481C1C}">
-                          <a14:useLocalDpi xmlns="" xmlns:wpc="http://schemas.microsoft.com/office/word/2010/wordprocessingCanvas" xmlns:mc="http://schemas.openxmlformats.org/markup-compatibility/2006" xmlns:o="urn:schemas-microsoft-com:office:office" xmlns:v="urn:schemas-microsoft-com:vml" xmlns:wp14="http://schemas.microsoft.com/office/word/2010/wordprocessingDrawing" xmlns:w10="urn:schemas-microsoft-com:office:word" xmlns:w="http://schemas.openxmlformats.org/wordprocessingml/2006/main" xmlns:w14="http://schemas.microsoft.com/office/word/2010/wordml" xmlns:wpg="http://schemas.microsoft.com/office/word/2010/wordprocessingGroup" xmlns:wpi="http://schemas.microsoft.com/office/word/2010/wordprocessingInk" xmlns:wps="http://schemas.microsoft.com/office/word/2010/wordprocessingShape" xmlns:a14="http://schemas.microsoft.com/office/drawing/2010/main" val="0"/>
+                          <a14:useLocalDpi xmlns:a14="http://schemas.microsoft.com/office/drawing/2010/main" xmlns:wps="http://schemas.microsoft.com/office/word/2010/wordprocessingShape" xmlns:wpi="http://schemas.microsoft.com/office/word/2010/wordprocessingInk" xmlns:wpg="http://schemas.microsoft.com/office/word/2010/wordprocessingGroup" xmlns:w14="http://schemas.microsoft.com/office/word/2010/wordml" xmlns:w="http://schemas.openxmlformats.org/wordprocessingml/2006/main" xmlns:w10="urn:schemas-microsoft-com:office:word" xmlns:wp14="http://schemas.microsoft.com/office/word/2010/wordprocessingDrawing" xmlns:v="urn:schemas-microsoft-com:vml" xmlns:o="urn:schemas-microsoft-com:office:office" xmlns:mc="http://schemas.openxmlformats.org/markup-compatibility/2006" xmlns:wpc="http://schemas.microsoft.com/office/word/2010/wordprocessingCanvas" xmlns="" val="0"/>
                         </a:ext>
                       </a:extLst>
                     </a:blip>
@@ -530,7 +530,7 @@
         <w:rPr>
           <w:lang w:val="en-GB"/>
         </w:rPr>
-        <w:t>1212</w:t>
+        <w:t>1211</w:t>
       </w:r>
       <w:r>
         <w:rPr>
@@ -548,6 +548,7 @@
     </w:p>
     <w:p>
       <w:pPr>
+        <w:jc w:val="center"/>
         <w:rPr>
           <w:lang w:val="en-GB"/>
         </w:rPr>
@@ -559,9 +560,9 @@
         </w:rPr>
         <w:drawing>
           <wp:inline distT="0" distB="0" distL="0" distR="0">
-            <wp:extent cx="5539077" cy="3347488"/>
-            <wp:effectExtent l="57150" t="19050" r="118773" b="81512"/>
-            <wp:docPr id="1" name="Picture 10"/>
+            <wp:extent cx="5486400" cy="3314700"/>
+            <wp:effectExtent l="57150" t="19050" r="114300" b="76200"/>
+            <wp:docPr id="8" name="Picture 1"/>
             <wp:cNvGraphicFramePr>
               <a:graphicFrameLocks xmlns:a="http://schemas.openxmlformats.org/drawingml/2006/main" noChangeAspect="1"/>
             </wp:cNvGraphicFramePr>
@@ -569,7 +570,7 @@
               <a:graphicData uri="http://schemas.openxmlformats.org/drawingml/2006/picture">
                 <pic:pic xmlns:pic="http://schemas.openxmlformats.org/drawingml/2006/picture">
                   <pic:nvPicPr>
-                    <pic:cNvPr id="0" name="Picture 10"/>
+                    <pic:cNvPr id="0" name="Picture 1"/>
                     <pic:cNvPicPr>
                       <a:picLocks noChangeAspect="1" noChangeArrowheads="1"/>
                     </pic:cNvPicPr>
@@ -584,7 +585,7 @@
                   <pic:spPr bwMode="auto">
                     <a:xfrm>
                       <a:off x="0" y="0"/>
-                      <a:ext cx="5539540" cy="3347768"/>
+                      <a:ext cx="5486400" cy="3314700"/>
                     </a:xfrm>
                     <a:prstGeom prst="rect">
                       <a:avLst/>
@@ -1058,7 +1059,7 @@
                     <a:blip r:embed="rId10" cstate="print">
                       <a:extLst>
                         <a:ext uri="{28A0092B-C50C-407E-A947-70E740481C1C}">
-                          <a14:useLocalDpi xmlns="" xmlns:wpc="http://schemas.microsoft.com/office/word/2010/wordprocessingCanvas" xmlns:mc="http://schemas.openxmlformats.org/markup-compatibility/2006" xmlns:o="urn:schemas-microsoft-com:office:office" xmlns:v="urn:schemas-microsoft-com:vml" xmlns:wp14="http://schemas.microsoft.com/office/word/2010/wordprocessingDrawing" xmlns:w10="urn:schemas-microsoft-com:office:word" xmlns:w="http://schemas.openxmlformats.org/wordprocessingml/2006/main" xmlns:w14="http://schemas.microsoft.com/office/word/2010/wordml" xmlns:wpg="http://schemas.microsoft.com/office/word/2010/wordprocessingGroup" xmlns:wpi="http://schemas.microsoft.com/office/word/2010/wordprocessingInk" xmlns:wps="http://schemas.microsoft.com/office/word/2010/wordprocessingShape" xmlns:a14="http://schemas.microsoft.com/office/drawing/2010/main" val="0"/>
+                          <a14:useLocalDpi xmlns:a14="http://schemas.microsoft.com/office/drawing/2010/main" xmlns:wps="http://schemas.microsoft.com/office/word/2010/wordprocessingShape" xmlns:wpi="http://schemas.microsoft.com/office/word/2010/wordprocessingInk" xmlns:wpg="http://schemas.microsoft.com/office/word/2010/wordprocessingGroup" xmlns:w14="http://schemas.microsoft.com/office/word/2010/wordml" xmlns:w="http://schemas.openxmlformats.org/wordprocessingml/2006/main" xmlns:w10="urn:schemas-microsoft-com:office:word" xmlns:wp14="http://schemas.microsoft.com/office/word/2010/wordprocessingDrawing" xmlns:v="urn:schemas-microsoft-com:vml" xmlns:o="urn:schemas-microsoft-com:office:office" xmlns:mc="http://schemas.openxmlformats.org/markup-compatibility/2006" xmlns:wpc="http://schemas.microsoft.com/office/word/2010/wordprocessingCanvas" xmlns="" val="0"/>
                         </a:ext>
                       </a:extLst>
                     </a:blip>
@@ -2584,7 +2585,7 @@
                     <a:blip r:embed="rId15" cstate="print">
                       <a:extLst>
                         <a:ext uri="{28A0092B-C50C-407E-A947-70E740481C1C}">
-                          <a14:useLocalDpi xmlns="" xmlns:wpc="http://schemas.microsoft.com/office/word/2010/wordprocessingCanvas" xmlns:mc="http://schemas.openxmlformats.org/markup-compatibility/2006" xmlns:o="urn:schemas-microsoft-com:office:office" xmlns:v="urn:schemas-microsoft-com:vml" xmlns:wp14="http://schemas.microsoft.com/office/word/2010/wordprocessingDrawing" xmlns:w10="urn:schemas-microsoft-com:office:word" xmlns:w="http://schemas.openxmlformats.org/wordprocessingml/2006/main" xmlns:w14="http://schemas.microsoft.com/office/word/2010/wordml" xmlns:wpg="http://schemas.microsoft.com/office/word/2010/wordprocessingGroup" xmlns:wpi="http://schemas.microsoft.com/office/word/2010/wordprocessingInk" xmlns:wps="http://schemas.microsoft.com/office/word/2010/wordprocessingShape" xmlns:a14="http://schemas.microsoft.com/office/drawing/2010/main" val="0"/>
+                          <a14:useLocalDpi xmlns:a14="http://schemas.microsoft.com/office/drawing/2010/main" xmlns:wps="http://schemas.microsoft.com/office/word/2010/wordprocessingShape" xmlns:wpi="http://schemas.microsoft.com/office/word/2010/wordprocessingInk" xmlns:wpg="http://schemas.microsoft.com/office/word/2010/wordprocessingGroup" xmlns:w14="http://schemas.microsoft.com/office/word/2010/wordml" xmlns:w="http://schemas.openxmlformats.org/wordprocessingml/2006/main" xmlns:w10="urn:schemas-microsoft-com:office:word" xmlns:wp14="http://schemas.microsoft.com/office/word/2010/wordprocessingDrawing" xmlns:v="urn:schemas-microsoft-com:vml" xmlns:o="urn:schemas-microsoft-com:office:office" xmlns:mc="http://schemas.openxmlformats.org/markup-compatibility/2006" xmlns:wpc="http://schemas.microsoft.com/office/word/2010/wordprocessingCanvas" xmlns="" val="0"/>
                         </a:ext>
                       </a:extLst>
                     </a:blip>
@@ -2905,7 +2906,7 @@
                     <a:blip r:embed="rId16" cstate="print">
                       <a:extLst>
                         <a:ext uri="{28A0092B-C50C-407E-A947-70E740481C1C}">
-                          <a14:useLocalDpi xmlns="" xmlns:wpc="http://schemas.microsoft.com/office/word/2010/wordprocessingCanvas" xmlns:mc="http://schemas.openxmlformats.org/markup-compatibility/2006" xmlns:o="urn:schemas-microsoft-com:office:office" xmlns:v="urn:schemas-microsoft-com:vml" xmlns:wp14="http://schemas.microsoft.com/office/word/2010/wordprocessingDrawing" xmlns:w10="urn:schemas-microsoft-com:office:word" xmlns:w="http://schemas.openxmlformats.org/wordprocessingml/2006/main" xmlns:w14="http://schemas.microsoft.com/office/word/2010/wordml" xmlns:wpg="http://schemas.microsoft.com/office/word/2010/wordprocessingGroup" xmlns:wpi="http://schemas.microsoft.com/office/word/2010/wordprocessingInk" xmlns:wps="http://schemas.microsoft.com/office/word/2010/wordprocessingShape" xmlns:a14="http://schemas.microsoft.com/office/drawing/2010/main" val="0"/>
+                          <a14:useLocalDpi xmlns:a14="http://schemas.microsoft.com/office/drawing/2010/main" xmlns:wps="http://schemas.microsoft.com/office/word/2010/wordprocessingShape" xmlns:wpi="http://schemas.microsoft.com/office/word/2010/wordprocessingInk" xmlns:wpg="http://schemas.microsoft.com/office/word/2010/wordprocessingGroup" xmlns:w14="http://schemas.microsoft.com/office/word/2010/wordml" xmlns:w="http://schemas.openxmlformats.org/wordprocessingml/2006/main" xmlns:w10="urn:schemas-microsoft-com:office:word" xmlns:wp14="http://schemas.microsoft.com/office/word/2010/wordprocessingDrawing" xmlns:v="urn:schemas-microsoft-com:vml" xmlns:o="urn:schemas-microsoft-com:office:office" xmlns:mc="http://schemas.openxmlformats.org/markup-compatibility/2006" xmlns:wpc="http://schemas.microsoft.com/office/word/2010/wordprocessingCanvas" xmlns="" val="0"/>
                         </a:ext>
                       </a:extLst>
                     </a:blip>
@@ -3296,7 +3297,7 @@
                     <a:blip r:embed="rId17" cstate="print">
                       <a:extLst>
                         <a:ext uri="{28A0092B-C50C-407E-A947-70E740481C1C}">
-                          <a14:useLocalDpi xmlns="" xmlns:wpc="http://schemas.microsoft.com/office/word/2010/wordprocessingCanvas" xmlns:mc="http://schemas.openxmlformats.org/markup-compatibility/2006" xmlns:o="urn:schemas-microsoft-com:office:office" xmlns:v="urn:schemas-microsoft-com:vml" xmlns:wp14="http://schemas.microsoft.com/office/word/2010/wordprocessingDrawing" xmlns:w10="urn:schemas-microsoft-com:office:word" xmlns:w="http://schemas.openxmlformats.org/wordprocessingml/2006/main" xmlns:w14="http://schemas.microsoft.com/office/word/2010/wordml" xmlns:wpg="http://schemas.microsoft.com/office/word/2010/wordprocessingGroup" xmlns:wpi="http://schemas.microsoft.com/office/word/2010/wordprocessingInk" xmlns:wps="http://schemas.microsoft.com/office/word/2010/wordprocessingShape" xmlns:a14="http://schemas.microsoft.com/office/drawing/2010/main" val="0"/>
+                          <a14:useLocalDpi xmlns:a14="http://schemas.microsoft.com/office/drawing/2010/main" xmlns:wps="http://schemas.microsoft.com/office/word/2010/wordprocessingShape" xmlns:wpi="http://schemas.microsoft.com/office/word/2010/wordprocessingInk" xmlns:wpg="http://schemas.microsoft.com/office/word/2010/wordprocessingGroup" xmlns:w14="http://schemas.microsoft.com/office/word/2010/wordml" xmlns:w="http://schemas.openxmlformats.org/wordprocessingml/2006/main" xmlns:w10="urn:schemas-microsoft-com:office:word" xmlns:wp14="http://schemas.microsoft.com/office/word/2010/wordprocessingDrawing" xmlns:v="urn:schemas-microsoft-com:vml" xmlns:o="urn:schemas-microsoft-com:office:office" xmlns:mc="http://schemas.openxmlformats.org/markup-compatibility/2006" xmlns:wpc="http://schemas.microsoft.com/office/word/2010/wordprocessingCanvas" xmlns="" val="0"/>
                         </a:ext>
                       </a:extLst>
                     </a:blip>
@@ -3407,6 +3408,7 @@
           <w:lang w:val="en-GB"/>
         </w:rPr>
       </w:pPr>
+      <w:commentRangeStart w:id="1"/>
       <w:r>
         <w:rPr>
           <w:noProof/>
@@ -3433,7 +3435,7 @@
                     <a:blip r:embed="rId18" cstate="print">
                       <a:extLst>
                         <a:ext uri="{28A0092B-C50C-407E-A947-70E740481C1C}">
-                          <a14:useLocalDpi xmlns="" xmlns:wpc="http://schemas.microsoft.com/office/word/2010/wordprocessingCanvas" xmlns:mc="http://schemas.openxmlformats.org/markup-compatibility/2006" xmlns:o="urn:schemas-microsoft-com:office:office" xmlns:v="urn:schemas-microsoft-com:vml" xmlns:wp14="http://schemas.microsoft.com/office/word/2010/wordprocessingDrawing" xmlns:w10="urn:schemas-microsoft-com:office:word" xmlns:w="http://schemas.openxmlformats.org/wordprocessingml/2006/main" xmlns:w14="http://schemas.microsoft.com/office/word/2010/wordml" xmlns:wpg="http://schemas.microsoft.com/office/word/2010/wordprocessingGroup" xmlns:wpi="http://schemas.microsoft.com/office/word/2010/wordprocessingInk" xmlns:wps="http://schemas.microsoft.com/office/word/2010/wordprocessingShape" xmlns:a14="http://schemas.microsoft.com/office/drawing/2010/main" val="0"/>
+                          <a14:useLocalDpi xmlns:a14="http://schemas.microsoft.com/office/drawing/2010/main" xmlns:wps="http://schemas.microsoft.com/office/word/2010/wordprocessingShape" xmlns:wpi="http://schemas.microsoft.com/office/word/2010/wordprocessingInk" xmlns:wpg="http://schemas.microsoft.com/office/word/2010/wordprocessingGroup" xmlns:w14="http://schemas.microsoft.com/office/word/2010/wordml" xmlns:w="http://schemas.openxmlformats.org/wordprocessingml/2006/main" xmlns:w10="urn:schemas-microsoft-com:office:word" xmlns:wp14="http://schemas.microsoft.com/office/word/2010/wordprocessingDrawing" xmlns:v="urn:schemas-microsoft-com:vml" xmlns:o="urn:schemas-microsoft-com:office:office" xmlns:mc="http://schemas.openxmlformats.org/markup-compatibility/2006" xmlns:wpc="http://schemas.microsoft.com/office/word/2010/wordprocessingCanvas" xmlns="" val="0"/>
                         </a:ext>
                       </a:extLst>
                     </a:blip>
@@ -3468,6 +3470,13 @@
           </wp:inline>
         </w:drawing>
       </w:r>
+      <w:commentRangeEnd w:id="1"/>
+      <w:r>
+        <w:rPr>
+          <w:rStyle w:val="CommentReference"/>
+        </w:rPr>
+        <w:commentReference w:id="1"/>
+      </w:r>
     </w:p>
     <w:p>
       <w:pPr>
@@ -3646,10 +3655,10 @@
                     </pic:cNvPicPr>
                   </pic:nvPicPr>
                   <pic:blipFill>
-                    <a:blip r:embed="rId19" cstate="print">
+                    <a:blip r:embed="rId20" cstate="print">
                       <a:extLst>
                         <a:ext uri="{28A0092B-C50C-407E-A947-70E740481C1C}">
-                          <a14:useLocalDpi xmlns="" xmlns:wpc="http://schemas.microsoft.com/office/word/2010/wordprocessingCanvas" xmlns:mc="http://schemas.openxmlformats.org/markup-compatibility/2006" xmlns:o="urn:schemas-microsoft-com:office:office" xmlns:v="urn:schemas-microsoft-com:vml" xmlns:wp14="http://schemas.microsoft.com/office/word/2010/wordprocessingDrawing" xmlns:w10="urn:schemas-microsoft-com:office:word" xmlns:w="http://schemas.openxmlformats.org/wordprocessingml/2006/main" xmlns:w14="http://schemas.microsoft.com/office/word/2010/wordml" xmlns:wpg="http://schemas.microsoft.com/office/word/2010/wordprocessingGroup" xmlns:wpi="http://schemas.microsoft.com/office/word/2010/wordprocessingInk" xmlns:wps="http://schemas.microsoft.com/office/word/2010/wordprocessingShape" xmlns:a14="http://schemas.microsoft.com/office/drawing/2010/main" val="0"/>
+                          <a14:useLocalDpi xmlns:a14="http://schemas.microsoft.com/office/drawing/2010/main" xmlns:wps="http://schemas.microsoft.com/office/word/2010/wordprocessingShape" xmlns:wpi="http://schemas.microsoft.com/office/word/2010/wordprocessingInk" xmlns:wpg="http://schemas.microsoft.com/office/word/2010/wordprocessingGroup" xmlns:w14="http://schemas.microsoft.com/office/word/2010/wordml" xmlns:w="http://schemas.openxmlformats.org/wordprocessingml/2006/main" xmlns:w10="urn:schemas-microsoft-com:office:word" xmlns:wp14="http://schemas.microsoft.com/office/word/2010/wordprocessingDrawing" xmlns:v="urn:schemas-microsoft-com:vml" xmlns:o="urn:schemas-microsoft-com:office:office" xmlns:mc="http://schemas.openxmlformats.org/markup-compatibility/2006" xmlns:wpc="http://schemas.microsoft.com/office/word/2010/wordprocessingCanvas" xmlns="" val="0"/>
                         </a:ext>
                       </a:extLst>
                     </a:blip>
@@ -3750,7 +3759,7 @@
         </w:rPr>
         <w:t>home page (</w:t>
       </w:r>
-      <w:hyperlink r:id="rId20" w:history="1">
+      <w:hyperlink r:id="rId21" w:history="1">
         <w:r>
           <w:rPr>
             <w:rStyle w:val="Hyperlink"/>
@@ -3762,7 +3771,27 @@
         <w:rPr>
           <w:lang w:val="en-GB"/>
         </w:rPr>
-        <w:t>) and go to ‘Analyse Expression Data’</w:t>
+        <w:t>) and go to ‘</w:t>
+      </w:r>
+      <w:commentRangeStart w:id="2"/>
+      <w:r>
+        <w:rPr>
+          <w:lang w:val="en-GB"/>
+        </w:rPr>
+        <w:t>Analyse Expression Data</w:t>
+      </w:r>
+      <w:commentRangeEnd w:id="2"/>
+      <w:r>
+        <w:rPr>
+          <w:rStyle w:val="CommentReference"/>
+        </w:rPr>
+        <w:commentReference w:id="2"/>
+      </w:r>
+      <w:r>
+        <w:rPr>
+          <w:lang w:val="en-GB"/>
+        </w:rPr>
+        <w:t>’</w:t>
       </w:r>
       <w:r>
         <w:rPr>
@@ -3813,7 +3842,7 @@
                     </pic:cNvPicPr>
                   </pic:nvPicPr>
                   <pic:blipFill>
-                    <a:blip r:embed="rId21" cstate="print"/>
+                    <a:blip r:embed="rId22" cstate="print"/>
                     <a:srcRect/>
                     <a:stretch>
                       <a:fillRect/>
@@ -4075,9 +4104,9 @@
         </w:rPr>
         <w:drawing>
           <wp:inline distT="0" distB="0" distL="0" distR="0">
-            <wp:extent cx="5550490" cy="3345579"/>
-            <wp:effectExtent l="57150" t="19050" r="107360" b="83421"/>
-            <wp:docPr id="7" name="Picture 7"/>
+            <wp:extent cx="5197793" cy="3131820"/>
+            <wp:effectExtent l="57150" t="19050" r="117157" b="68580"/>
+            <wp:docPr id="9" name="Picture 4"/>
             <wp:cNvGraphicFramePr>
               <a:graphicFrameLocks xmlns:a="http://schemas.openxmlformats.org/drawingml/2006/main" noChangeAspect="1"/>
             </wp:cNvGraphicFramePr>
@@ -4085,13 +4114,13 @@
               <a:graphicData uri="http://schemas.openxmlformats.org/drawingml/2006/picture">
                 <pic:pic xmlns:pic="http://schemas.openxmlformats.org/drawingml/2006/picture">
                   <pic:nvPicPr>
-                    <pic:cNvPr id="0" name="Picture 7"/>
+                    <pic:cNvPr id="0" name="Picture 4"/>
                     <pic:cNvPicPr>
                       <a:picLocks noChangeAspect="1" noChangeArrowheads="1"/>
                     </pic:cNvPicPr>
                   </pic:nvPicPr>
                   <pic:blipFill>
-                    <a:blip r:embed="rId22" cstate="print"/>
+                    <a:blip r:embed="rId23" cstate="print"/>
                     <a:srcRect/>
                     <a:stretch>
                       <a:fillRect/>
@@ -4100,7 +4129,7 @@
                   <pic:spPr bwMode="auto">
                     <a:xfrm>
                       <a:off x="0" y="0"/>
-                      <a:ext cx="5555151" cy="3348389"/>
+                      <a:ext cx="5197793" cy="3131820"/>
                     </a:xfrm>
                     <a:prstGeom prst="rect">
                       <a:avLst/>
@@ -4156,7 +4185,7 @@
       <w:r>
         <w:t xml:space="preserve"> (</w:t>
       </w:r>
-      <w:hyperlink r:id="rId23" w:history="1">
+      <w:hyperlink r:id="rId24" w:history="1">
         <w:r>
           <w:rPr>
             <w:rStyle w:val="Hyperlink"/>
@@ -4167,7 +4196,7 @@
       <w:r>
         <w:t>)</w:t>
       </w:r>
-      <w:hyperlink r:id="rId24" w:history="1"/>
+      <w:hyperlink r:id="rId25" w:history="1"/>
       <w:r>
         <w:t xml:space="preserve">. In order to not get too many terms the </w:t>
       </w:r>
@@ -4187,7 +4216,7 @@
       <w:r>
         <w:t>-GOA (</w:t>
       </w:r>
-      <w:hyperlink r:id="rId25" w:history="1">
+      <w:hyperlink r:id="rId26" w:history="1">
         <w:r>
           <w:rPr>
             <w:rStyle w:val="Hyperlink"/>
@@ -4246,7 +4275,7 @@
       <w:r>
         <w:t xml:space="preserve"> (</w:t>
       </w:r>
-      <w:hyperlink r:id="rId26" w:history="1">
+      <w:hyperlink r:id="rId27" w:history="1">
         <w:r>
           <w:rPr>
             <w:rFonts w:cs="Calibri"/>
@@ -4655,6 +4684,7 @@
     </w:p>
     <w:p>
       <w:pPr>
+        <w:jc w:val="center"/>
         <w:rPr>
           <w:lang w:val="en-GB"/>
         </w:rPr>
@@ -4666,9 +4696,9 @@
         </w:rPr>
         <w:drawing>
           <wp:inline distT="0" distB="0" distL="0" distR="0">
-            <wp:extent cx="5596227" cy="2962708"/>
-            <wp:effectExtent l="57150" t="19050" r="118773" b="85292"/>
-            <wp:docPr id="27" name="Picture 27" descr="\\eir.uib.no\Home2\mva037\tutorials\3 - Functional Analysis\illustrations\structure tab.png"/>
+            <wp:extent cx="5186363" cy="3134678"/>
+            <wp:effectExtent l="57150" t="19050" r="109537" b="84772"/>
+            <wp:docPr id="10" name="Picture 7"/>
             <wp:cNvGraphicFramePr>
               <a:graphicFrameLocks xmlns:a="http://schemas.openxmlformats.org/drawingml/2006/main" noChangeAspect="1"/>
             </wp:cNvGraphicFramePr>
@@ -4676,19 +4706,13 @@
               <a:graphicData uri="http://schemas.openxmlformats.org/drawingml/2006/picture">
                 <pic:pic xmlns:pic="http://schemas.openxmlformats.org/drawingml/2006/picture">
                   <pic:nvPicPr>
-                    <pic:cNvPr id="0" name="Picture 17" descr="\\eir.uib.no\Home2\mva037\tutorials\3 - Functional Analysis\illustrations\structure tab.png"/>
+                    <pic:cNvPr id="0" name="Picture 7"/>
                     <pic:cNvPicPr>
                       <a:picLocks noChangeAspect="1" noChangeArrowheads="1"/>
                     </pic:cNvPicPr>
                   </pic:nvPicPr>
                   <pic:blipFill>
-                    <a:blip r:embed="rId27" cstate="print">
-                      <a:extLst>
-                        <a:ext uri="{28A0092B-C50C-407E-A947-70E740481C1C}">
-                          <a14:useLocalDpi xmlns="" xmlns:wpc="http://schemas.microsoft.com/office/word/2010/wordprocessingCanvas" xmlns:mc="http://schemas.openxmlformats.org/markup-compatibility/2006" xmlns:o="urn:schemas-microsoft-com:office:office" xmlns:v="urn:schemas-microsoft-com:vml" xmlns:wp14="http://schemas.microsoft.com/office/word/2010/wordprocessingDrawing" xmlns:w10="urn:schemas-microsoft-com:office:word" xmlns:w="http://schemas.openxmlformats.org/wordprocessingml/2006/main" xmlns:w14="http://schemas.microsoft.com/office/word/2010/wordml" xmlns:wpg="http://schemas.microsoft.com/office/word/2010/wordprocessingGroup" xmlns:wpi="http://schemas.microsoft.com/office/word/2010/wordprocessingInk" xmlns:wps="http://schemas.microsoft.com/office/word/2010/wordprocessingShape" xmlns:a14="http://schemas.microsoft.com/office/drawing/2010/main" val="0"/>
-                        </a:ext>
-                      </a:extLst>
-                    </a:blip>
+                    <a:blip r:embed="rId28" cstate="print"/>
                     <a:srcRect/>
                     <a:stretch>
                       <a:fillRect/>
@@ -4697,7 +4721,7 @@
                   <pic:spPr bwMode="auto">
                     <a:xfrm>
                       <a:off x="0" y="0"/>
-                      <a:ext cx="5600359" cy="2964895"/>
+                      <a:ext cx="5186363" cy="3134678"/>
                     </a:xfrm>
                     <a:prstGeom prst="rect">
                       <a:avLst/>
@@ -4709,6 +4733,9 @@
                           <a:lumMod val="85000"/>
                         </a:schemeClr>
                       </a:solidFill>
+                      <a:miter lim="800000"/>
+                      <a:headEnd/>
+                      <a:tailEnd/>
                     </a:ln>
                     <a:effectLst>
                       <a:outerShdw blurRad="50800" dist="38100" dir="2700000" algn="tl" rotWithShape="0">
@@ -4906,6 +4933,31 @@
       <w:r>
         <w:rPr>
           <w:i/>
+          <w:color w:val="9BBB59" w:themeColor="accent3"/>
+          <w:lang w:val="en-GB"/>
+        </w:rPr>
+        <w:t xml:space="preserve"> </w:t>
+      </w:r>
+      <w:r>
+        <w:rPr>
+          <w:i/>
+          <w:color w:val="9BBB59" w:themeColor="accent3"/>
+          <w:lang w:val="en-GB"/>
+        </w:rPr>
+        <w:t>[</w:t>
+      </w:r>
+      <w:r>
+        <w:rPr>
+          <w:i/>
+          <w:color w:val="9BBB59" w:themeColor="accent3"/>
+          <w:sz w:val="20"/>
+          <w:lang w:val="en-GB"/>
+        </w:rPr>
+        <w:t>2.0g]</w:t>
+      </w:r>
+      <w:r>
+        <w:rPr>
+          <w:i/>
           <w:lang w:val="en-GB"/>
         </w:rPr>
         <w:t xml:space="preserve"> </w:t>
@@ -4967,7 +5019,7 @@
         </w:rPr>
         <w:fldChar w:fldCharType="separate"/>
       </w:r>
-      <w:bookmarkStart w:id="1" w:name="_ENREF_1"/>
+      <w:bookmarkStart w:id="3" w:name="_ENREF_1"/>
       <w:r>
         <w:rPr>
           <w:rFonts w:cs="Calibri"/>
@@ -5019,7 +5071,7 @@
         </w:rPr>
         <w:t>, 18-29 (2009).</w:t>
       </w:r>
-      <w:bookmarkEnd w:id="1"/>
+      <w:bookmarkEnd w:id="3"/>
     </w:p>
     <w:p>
       <w:pPr>
@@ -5031,7 +5083,7 @@
           <w:lang w:val="en-GB"/>
         </w:rPr>
       </w:pPr>
-      <w:bookmarkStart w:id="2" w:name="_ENREF_2"/>
+      <w:bookmarkStart w:id="4" w:name="_ENREF_2"/>
       <w:r>
         <w:rPr>
           <w:rFonts w:cs="Calibri"/>
@@ -5083,7 +5135,7 @@
         </w:rPr>
         <w:t>, D115-119 (2004).</w:t>
       </w:r>
-      <w:bookmarkEnd w:id="2"/>
+      <w:bookmarkEnd w:id="4"/>
     </w:p>
     <w:p>
       <w:pPr>
@@ -5095,7 +5147,7 @@
           <w:lang w:val="en-GB"/>
         </w:rPr>
       </w:pPr>
-      <w:bookmarkStart w:id="3" w:name="_ENREF_3"/>
+      <w:bookmarkStart w:id="5" w:name="_ENREF_3"/>
       <w:r>
         <w:rPr>
           <w:rFonts w:cs="Calibri"/>
@@ -5147,7 +5199,7 @@
         </w:rPr>
         <w:t>, 38-41 (2002).</w:t>
       </w:r>
-      <w:bookmarkEnd w:id="3"/>
+      <w:bookmarkEnd w:id="5"/>
     </w:p>
     <w:p>
       <w:pPr>
@@ -5159,7 +5211,7 @@
           <w:lang w:val="en-GB"/>
         </w:rPr>
       </w:pPr>
-      <w:bookmarkStart w:id="4" w:name="_ENREF_4"/>
+      <w:bookmarkStart w:id="6" w:name="_ENREF_4"/>
       <w:r>
         <w:rPr>
           <w:rFonts w:cs="Calibri"/>
@@ -5211,7 +5263,7 @@
         </w:rPr>
         <w:t>, 401 (2007).</w:t>
       </w:r>
-      <w:bookmarkEnd w:id="4"/>
+      <w:bookmarkEnd w:id="6"/>
     </w:p>
     <w:p>
       <w:pPr>
@@ -5223,7 +5275,7 @@
           <w:lang w:val="en-GB"/>
         </w:rPr>
       </w:pPr>
-      <w:bookmarkStart w:id="5" w:name="_ENREF_5"/>
+      <w:bookmarkStart w:id="7" w:name="_ENREF_5"/>
       <w:r>
         <w:rPr>
           <w:rFonts w:cs="Calibri"/>
@@ -5275,7 +5327,7 @@
         </w:rPr>
         <w:t>, 3198-3199 (2005).</w:t>
       </w:r>
-      <w:bookmarkEnd w:id="5"/>
+      <w:bookmarkEnd w:id="7"/>
     </w:p>
     <w:p>
       <w:pPr>
@@ -5287,7 +5339,7 @@
           <w:lang w:val="en-GB"/>
         </w:rPr>
       </w:pPr>
-      <w:bookmarkStart w:id="6" w:name="_ENREF_6"/>
+      <w:bookmarkStart w:id="8" w:name="_ENREF_6"/>
       <w:r>
         <w:rPr>
           <w:rFonts w:cs="Calibri"/>
@@ -5339,7 +5391,7 @@
         </w:rPr>
         <w:t>, 3598-3613 (2011).</w:t>
       </w:r>
-      <w:bookmarkEnd w:id="6"/>
+      <w:bookmarkEnd w:id="8"/>
     </w:p>
     <w:p>
       <w:pPr>
@@ -5365,8 +5417,8 @@
       </w:r>
     </w:p>
     <w:sectPr>
-      <w:headerReference w:type="default" r:id="rId28"/>
-      <w:footerReference w:type="default" r:id="rId29"/>
+      <w:headerReference w:type="default" r:id="rId29"/>
+      <w:footerReference w:type="default" r:id="rId30"/>
       <w:pgSz w:w="12240" w:h="15840"/>
       <w:pgMar w:top="1440" w:right="1440" w:bottom="1440" w:left="1440" w:header="708" w:footer="708" w:gutter="0"/>
       <w:cols w:space="708"/>
@@ -5374,6 +5426,43 @@
     </w:sectPr>
   </w:body>
 </w:document>
+</file>
+
+<file path=word/comments.xml><?xml version="1.0" encoding="utf-8"?>
+<w:comments xmlns:ve="http://schemas.openxmlformats.org/markup-compatibility/2006" xmlns:o="urn:schemas-microsoft-com:office:office" xmlns:r="http://schemas.openxmlformats.org/officeDocument/2006/relationships" xmlns:m="http://schemas.openxmlformats.org/officeDocument/2006/math" xmlns:v="urn:schemas-microsoft-com:vml" xmlns:wp="http://schemas.openxmlformats.org/drawingml/2006/wordprocessingDrawing" xmlns:w10="urn:schemas-microsoft-com:office:word" xmlns:w="http://schemas.openxmlformats.org/wordprocessingml/2006/main" xmlns:wne="http://schemas.microsoft.com/office/word/2006/wordml">
+  <w:comment w:id="1" w:author="Harald Barsnes" w:date="2013-10-27T19:01:00Z" w:initials="HB">
+    <w:p>
+      <w:pPr>
+        <w:pStyle w:val="CommentText"/>
+      </w:pPr>
+      <w:r>
+        <w:rPr>
+          <w:rStyle w:val="CommentReference"/>
+        </w:rPr>
+        <w:annotationRef/>
+      </w:r>
+      <w:r>
+        <w:t>@Marc: Where did you find this?</w:t>
+      </w:r>
+    </w:p>
+  </w:comment>
+  <w:comment w:id="2" w:author="Harald Barsnes" w:date="2013-10-27T19:02:00Z" w:initials="HB">
+    <w:p>
+      <w:pPr>
+        <w:pStyle w:val="CommentText"/>
+      </w:pPr>
+      <w:r>
+        <w:rPr>
+          <w:rStyle w:val="CommentReference"/>
+        </w:rPr>
+        <w:annotationRef/>
+      </w:r>
+      <w:r>
+        <w:t>This part has been changed, and seems to not work anymore? Remove?</w:t>
+      </w:r>
+    </w:p>
+  </w:comment>
+</w:comments>
 </file>
 
 <file path=word/endnotes.xml><?xml version="1.0" encoding="utf-8"?>
@@ -5577,7 +5666,7 @@
         <w:b/>
         <w:noProof/>
       </w:rPr>
-      <w:t>14</w:t>
+      <w:t>13</w:t>
     </w:r>
     <w:r>
       <w:rPr>
@@ -9191,7 +9280,7 @@
 </file>
 
 <file path=customXml/itemProps1.xml><?xml version="1.0" encoding="utf-8"?>
-<ds:datastoreItem xmlns:ds="http://schemas.openxmlformats.org/officeDocument/2006/customXml" ds:itemID="{1265638F-942D-433E-9B27-CDF643AB2600}">
+<ds:datastoreItem xmlns:ds="http://schemas.openxmlformats.org/officeDocument/2006/customXml" ds:itemID="{9B948964-E5EA-4E26-AF38-20697BFA4830}">
   <ds:schemaRefs>
     <ds:schemaRef ds:uri="http://schemas.openxmlformats.org/officeDocument/2006/bibliography"/>
   </ds:schemaRefs>

</xml_diff>

<commit_message>
Added a warning about annotation data quality in the functional annotation chapter.
</commit_message>
<xml_diff>
--- a/wiki/tutorial/2 - Functional Analysis/2.0_functional_analysis.docx
+++ b/wiki/tutorial/2 - Functional Analysis/2.0_functional_analysis.docx
@@ -89,40 +89,38 @@
         </w:rPr>
         <w:t>As mentioned in the general introduction, many resources</w:t>
       </w:r>
-      <w:hyperlink w:anchor="_ENREF_1" w:tooltip="Vizcaino, 2009 #155" w:history="1">
-        <w:r>
-          <w:rPr>
-            <w:lang w:val="en-GB"/>
-          </w:rPr>
-          <w:fldChar w:fldCharType="begin"/>
-        </w:r>
-        <w:r>
-          <w:rPr>
-            <w:lang w:val="en-GB"/>
-          </w:rPr>
-          <w:instrText xml:space="preserve"> ADDIN EN.CITE &lt;EndNote&gt;&lt;Cite&gt;&lt;Author&gt;Vizcaino&lt;/Author&gt;&lt;Year&gt;2009&lt;/Year&gt;&lt;RecNum&gt;155&lt;/RecNum&gt;&lt;DisplayText&gt;&lt;style face="superscript"&gt;1&lt;/style&gt;&lt;/DisplayText&gt;&lt;record&gt;&lt;rec-number&gt;155&lt;/rec-number&gt;&lt;foreign-keys&gt;&lt;key app="EN" db-id="sexxdt0zj29tdleaertp5we3atxa92z9waxz"&gt;155&lt;/key&gt;&lt;/foreign-keys&gt;&lt;ref-type name="Journal Article"&gt;17&lt;/ref-type&gt;&lt;contributors&gt;&lt;authors&gt;&lt;author&gt;Vizcaino, J. A.&lt;/author&gt;&lt;author&gt;Mueller, M.&lt;/author&gt;&lt;author&gt;Hermjakob, H.&lt;/author&gt;&lt;author&gt;Martens, L.&lt;/author&gt;&lt;/authors&gt;&lt;/contributors&gt;&lt;auth-address&gt;EMBL Outstation, European Bioinformatics Institute, Wellcome Trust Genome Campus, Hinxton, Cambridge, UK.&lt;/auth-address&gt;&lt;titles&gt;&lt;title&gt;Charting online OMICS resources: A navigational chart for clinical researchers&lt;/title&gt;&lt;secondary-title&gt;Proteomics Clin Appl&lt;/secondary-title&gt;&lt;/titles&gt;&lt;periodical&gt;&lt;full-title&gt;Proteomics Clin Appl&lt;/full-title&gt;&lt;/periodical&gt;&lt;pages&gt;18-29&lt;/pages&gt;&lt;volume&gt;3&lt;/volume&gt;&lt;number&gt;1&lt;/number&gt;&lt;edition&gt;2009/01/01&lt;/edition&gt;&lt;dates&gt;&lt;year&gt;2009&lt;/year&gt;&lt;pub-dates&gt;&lt;date&gt;Jan&lt;/date&gt;&lt;/pub-dates&gt;&lt;/dates&gt;&lt;isbn&gt;1862-8354 (Electronic)&amp;#xD;1862-8346 (Linking)&lt;/isbn&gt;&lt;accession-num&gt;21136933&lt;/accession-num&gt;&lt;urls&gt;&lt;related-urls&gt;&lt;url&gt;http://www.ncbi.nlm.nih.gov/pubmed/21136933&lt;/url&gt;&lt;/related-urls&gt;&lt;/urls&gt;&lt;electronic-resource-num&gt;10.1002/prca.200800082&lt;/electronic-resource-num&gt;&lt;language&gt;eng&lt;/language&gt;&lt;/record&gt;&lt;/Cite&gt;&lt;/EndNote&gt;</w:instrText>
-        </w:r>
-        <w:r>
-          <w:rPr>
-            <w:lang w:val="en-GB"/>
-          </w:rPr>
-          <w:fldChar w:fldCharType="separate"/>
-        </w:r>
-        <w:r>
-          <w:rPr>
-            <w:noProof/>
-            <w:vertAlign w:val="superscript"/>
-            <w:lang w:val="en-GB"/>
-          </w:rPr>
-          <w:t>1</w:t>
-        </w:r>
-        <w:r>
-          <w:rPr>
-            <w:lang w:val="en-GB"/>
-          </w:rPr>
-          <w:fldChar w:fldCharType="end"/>
-        </w:r>
-      </w:hyperlink>
+      <w:r>
+        <w:rPr>
+          <w:lang w:val="en-GB"/>
+        </w:rPr>
+        <w:fldChar w:fldCharType="begin"/>
+      </w:r>
+      <w:r>
+        <w:rPr>
+          <w:lang w:val="en-GB"/>
+        </w:rPr>
+        <w:instrText xml:space="preserve"> ADDIN EN.CITE &lt;EndNote&gt;&lt;Cite&gt;&lt;Author&gt;Vizcaino&lt;/Author&gt;&lt;Year&gt;2009&lt;/Year&gt;&lt;RecNum&gt;393&lt;/RecNum&gt;&lt;record&gt;&lt;rec-number&gt;393&lt;/rec-number&gt;&lt;foreign-keys&gt;&lt;key app="EN" db-id="wsxvrwestxpfw9e2re6pzxdopvfd2pfwxadz"&gt;393&lt;/key&gt;&lt;/foreign-keys&gt;&lt;ref-type name="Journal Article"&gt;17&lt;/ref-type&gt;&lt;contributors&gt;&lt;authors&gt;&lt;author&gt;Vizcaino, J. A.&lt;/author&gt;&lt;author&gt;Mueller, M.&lt;/author&gt;&lt;author&gt;Hermjakob, H.&lt;/author&gt;&lt;author&gt;Martens, L.&lt;/author&gt;&lt;/authors&gt;&lt;/contributors&gt;&lt;auth-address&gt;EMBL Outstation, European Bioinformatics Institute, Wellcome Trust Genome Campus, Hinxton, Cambridge, UK.&lt;/auth-address&gt;&lt;titles&gt;&lt;title&gt;Charting online OMICS resources: A navigational chart for clinical researchers&lt;/title&gt;&lt;secondary-title&gt;Proteomics Clin Appl&lt;/secondary-title&gt;&lt;/titles&gt;&lt;periodical&gt;&lt;full-title&gt;Proteomics Clin Appl&lt;/full-title&gt;&lt;/periodical&gt;&lt;pages&gt;18-29&lt;/pages&gt;&lt;volume&gt;3&lt;/volume&gt;&lt;number&gt;1&lt;/number&gt;&lt;edition&gt;2009/01/01&lt;/edition&gt;&lt;dates&gt;&lt;year&gt;2009&lt;/year&gt;&lt;pub-dates&gt;&lt;date&gt;Jan&lt;/date&gt;&lt;/pub-dates&gt;&lt;/dates&gt;&lt;isbn&gt;1862-8354 (Electronic)&amp;#xD;1862-8346 (Linking)&lt;/isbn&gt;&lt;accession-num&gt;21136933&lt;/accession-num&gt;&lt;urls&gt;&lt;related-urls&gt;&lt;url&gt;http://www.ncbi.nlm.nih.gov/entrez/query.fcgi?cmd=Retrieve&amp;amp;db=PubMed&amp;amp;dopt=Citation&amp;amp;list_uids=21136933&lt;/url&gt;&lt;/related-urls&gt;&lt;/urls&gt;&lt;electronic-resource-num&gt;10.1002/prca.200800082&lt;/electronic-resource-num&gt;&lt;language&gt;eng&lt;/language&gt;&lt;/record&gt;&lt;/Cite&gt;&lt;/EndNote&gt;</w:instrText>
+      </w:r>
+      <w:r>
+        <w:rPr>
+          <w:lang w:val="en-GB"/>
+        </w:rPr>
+        <w:fldChar w:fldCharType="separate"/>
+      </w:r>
+      <w:r>
+        <w:rPr>
+          <w:noProof/>
+          <w:vertAlign w:val="superscript"/>
+          <w:lang w:val="en-GB"/>
+        </w:rPr>
+        <w:t>3</w:t>
+      </w:r>
+      <w:r>
+        <w:rPr>
+          <w:lang w:val="en-GB"/>
+        </w:rPr>
+        <w:fldChar w:fldCharType="end"/>
+      </w:r>
       <w:r>
         <w:rPr>
           <w:lang w:val="en-GB"/>
@@ -145,8 +143,8 @@
         </w:rPr>
         <w:drawing>
           <wp:inline distT="0" distB="0" distL="0" distR="0">
-            <wp:extent cx="5479651" cy="3869711"/>
-            <wp:effectExtent l="57150" t="19050" r="121049" b="73639"/>
+            <wp:extent cx="4292214" cy="3031148"/>
+            <wp:effectExtent l="57150" t="19050" r="108336" b="74002"/>
             <wp:docPr id="4" name="Picture 4" descr="\\eir.uib.no\Home2\mva037\tutorials\3 - Functional Analysis\illustrations\intro.png"/>
             <wp:cNvGraphicFramePr>
               <a:graphicFrameLocks xmlns:a="http://schemas.openxmlformats.org/drawingml/2006/main" noChangeAspect="1"/>
@@ -164,7 +162,7 @@
                     <a:blip r:embed="rId8" cstate="print">
                       <a:extLst>
                         <a:ext uri="{28A0092B-C50C-407E-A947-70E740481C1C}">
-                          <a14:useLocalDpi xmlns="" xmlns:wpc="http://schemas.microsoft.com/office/word/2010/wordprocessingCanvas" xmlns:mc="http://schemas.openxmlformats.org/markup-compatibility/2006" xmlns:o="urn:schemas-microsoft-com:office:office" xmlns:v="urn:schemas-microsoft-com:vml" xmlns:wp14="http://schemas.microsoft.com/office/word/2010/wordprocessingDrawing" xmlns:w10="urn:schemas-microsoft-com:office:word" xmlns:w="http://schemas.openxmlformats.org/wordprocessingml/2006/main" xmlns:w14="http://schemas.microsoft.com/office/word/2010/wordml" xmlns:wpg="http://schemas.microsoft.com/office/word/2010/wordprocessingGroup" xmlns:wpi="http://schemas.microsoft.com/office/word/2010/wordprocessingInk" xmlns:wps="http://schemas.microsoft.com/office/word/2010/wordprocessingShape" xmlns:a14="http://schemas.microsoft.com/office/drawing/2010/main" val="0"/>
+                          <a14:useLocalDpi xmlns:a14="http://schemas.microsoft.com/office/drawing/2010/main" xmlns:wps="http://schemas.microsoft.com/office/word/2010/wordprocessingShape" xmlns:wpi="http://schemas.microsoft.com/office/word/2010/wordprocessingInk" xmlns:wpg="http://schemas.microsoft.com/office/word/2010/wordprocessingGroup" xmlns:w14="http://schemas.microsoft.com/office/word/2010/wordml" xmlns:w="http://schemas.openxmlformats.org/wordprocessingml/2006/main" xmlns:w10="urn:schemas-microsoft-com:office:word" xmlns:wp14="http://schemas.microsoft.com/office/word/2010/wordprocessingDrawing" xmlns:v="urn:schemas-microsoft-com:vml" xmlns:o="urn:schemas-microsoft-com:office:office" xmlns:mc="http://schemas.openxmlformats.org/markup-compatibility/2006" xmlns:wpc="http://schemas.microsoft.com/office/word/2010/wordprocessingCanvas" xmlns="" val="0"/>
                         </a:ext>
                       </a:extLst>
                     </a:blip>
@@ -176,7 +174,7 @@
                   <pic:spPr bwMode="auto">
                     <a:xfrm>
                       <a:off x="0" y="0"/>
-                      <a:ext cx="5482291" cy="3871576"/>
+                      <a:ext cx="4296543" cy="3034205"/>
                     </a:xfrm>
                     <a:prstGeom prst="rect">
                       <a:avLst/>
@@ -355,6 +353,338 @@
           </v:shapetype>
           <v:shape id="_x0000_s1044" type="#_x0000_t202" style="position:absolute;left:0;text-align:left;margin-left:.65pt;margin-top:53pt;width:466.65pt;height:47.1pt;z-index:251659264;mso-position-horizontal-relative:margin" fillcolor="#ffc">
             <v:textbox style="mso-next-textbox:#_x0000_s1044">
+              <w:txbxContent>
+                <w:p>
+                  <w:pPr>
+                    <w:jc w:val="both"/>
+                    <w:rPr>
+                      <w:sz w:val="20"/>
+                      <w:szCs w:val="20"/>
+                    </w:rPr>
+                  </w:pPr>
+                  <w:r>
+                    <w:rPr>
+                      <w:b/>
+                      <w:sz w:val="20"/>
+                      <w:szCs w:val="20"/>
+                    </w:rPr>
+                    <w:t>Note</w:t>
+                  </w:r>
+                  <w:r>
+                    <w:rPr>
+                      <w:b/>
+                      <w:sz w:val="20"/>
+                      <w:szCs w:val="20"/>
+                    </w:rPr>
+                    <w:t>:</w:t>
+                  </w:r>
+                  <w:r>
+                    <w:rPr>
+                      <w:sz w:val="20"/>
+                      <w:szCs w:val="20"/>
+                    </w:rPr>
+                    <w:br/>
+                  </w:r>
+                  <w:r>
+                    <w:rPr>
+                      <w:i/>
+                      <w:lang w:val="en-GB"/>
+                    </w:rPr>
+                    <w:t xml:space="preserve">The quality of the annotation data should always be considered carefully! </w:t>
+                  </w:r>
+                  <w:r>
+                    <w:rPr>
+                      <w:i/>
+                      <w:lang w:val="en-GB"/>
+                    </w:rPr>
+                    <w:t>See for example</w:t>
+                  </w:r>
+                  <w:r>
+                    <w:rPr>
+                      <w:i/>
+                      <w:lang w:val="en-GB"/>
+                    </w:rPr>
+                    <w:fldChar w:fldCharType="begin">
+                      <w:fldData xml:space="preserve">PEVuZE5vdGU+PENpdGU+PEF1dGhvcj5LaGF0cmk8L0F1dGhvcj48WWVhcj4yMDEyPC9ZZWFyPjxS
+ZWNOdW0+NDM5PC9SZWNOdW0+PHJlY29yZD48cmVjLW51bWJlcj40Mzk8L3JlYy1udW1iZXI+PGZv
+cmVpZ24ta2V5cz48a2V5IGFwcD0iRU4iIGRiLWlkPSJ3c3h2cndlc3R4cGZ3OWUycmU2cHp4ZG9w
+dmZkMnBmd3hhZHoiPjQzOTwva2V5PjwvZm9yZWlnbi1rZXlzPjxyZWYtdHlwZSBuYW1lPSJKb3Vy
+bmFsIEFydGljbGUiPjE3PC9yZWYtdHlwZT48Y29udHJpYnV0b3JzPjxhdXRob3JzPjxhdXRob3I+
+S2hhdHJpLCBQLjwvYXV0aG9yPjxhdXRob3I+U2lyb3RhLCBNLjwvYXV0aG9yPjxhdXRob3I+QnV0
+dGUsIEEuIEouPC9hdXRob3I+PC9hdXRob3JzPjwvY29udHJpYnV0b3JzPjxhdXRoLWFkZHJlc3M+
+RGl2aXNpb24gb2YgU3lzdGVtcyBNZWRpY2luZSwgRGVwYXJ0bWVudCBvZiBQZWRpYXRyaWNzLCBT
+dGFuZm9yZCBVbml2ZXJzaXR5IFNjaG9vbCBvZiBNZWRpY2luZSwgU3RhbmZvcmQsIENhbGlmb3Ju
+aWEsIFVuaXRlZCBTdGF0ZXMgb2YgQW1lcmljYS4gcGtoYXRyaUBzdGFuZm9yZC5lZHU8L2F1dGgt
+YWRkcmVzcz48dGl0bGVzPjx0aXRsZT5UZW4geWVhcnMgb2YgcGF0aHdheSBhbmFseXNpczogY3Vy
+cmVudCBhcHByb2FjaGVzIGFuZCBvdXRzdGFuZGluZyBjaGFsbGVuZ2VzPC90aXRsZT48c2Vjb25k
+YXJ5LXRpdGxlPlBMb1MgQ29tcHV0IEJpb2w8L3NlY29uZGFyeS10aXRsZT48L3RpdGxlcz48cGVy
+aW9kaWNhbD48ZnVsbC10aXRsZT5QTG9TIENvbXB1dCBCaW9sPC9mdWxsLXRpdGxlPjwvcGVyaW9k
+aWNhbD48cGFnZXM+ZTEwMDIzNzU8L3BhZ2VzPjx2b2x1bWU+ODwvdm9sdW1lPjxudW1iZXI+Mjwv
+bnVtYmVyPjxlZGl0aW9uPjIwMTIvMDMvMDM8L2VkaXRpb24+PGtleXdvcmRzPjxrZXl3b3JkPkFs
+Z29yaXRobXM8L2tleXdvcmQ+PGtleXdvcmQ+QW5pbWFsczwva2V5d29yZD48a2V5d29yZD5Db21w
+dXRhdGlvbmFsIEJpb2xvZ3kvbWV0aG9kcy8qdHJlbmRzPC9rZXl3b3JkPjxrZXl3b3JkPkdlbmUg
+RXhwcmVzc2lvbiBQcm9maWxpbmc8L2tleXdvcmQ+PGtleXdvcmQ+R2VuZSBFeHByZXNzaW9uIFJl
+Z3VsYXRpb248L2tleXdvcmQ+PGtleXdvcmQ+R2Vub21pY3M8L2tleXdvcmQ+PGtleXdvcmQ+SHVt
+YW5zPC9rZXl3b3JkPjxrZXl3b3JkPk1vZGVscywgQmlvbG9naWNhbDwva2V5d29yZD48a2V5d29y
+ZD5Nb2RlbHMsIEdlbmV0aWM8L2tleXdvcmQ+PGtleXdvcmQ+TW9kZWxzLCBTdGF0aXN0aWNhbDwv
+a2V5d29yZD48a2V5d29yZD5NdWx0aXZhcmlhdGUgQW5hbHlzaXM8L2tleXdvcmQ+PGtleXdvcmQ+
+UmVwcm9kdWNpYmlsaXR5IG9mIFJlc3VsdHM8L2tleXdvcmQ+PGtleXdvcmQ+U2Vuc2l0aXZpdHkg
+YW5kIFNwZWNpZmljaXR5PC9rZXl3b3JkPjxrZXl3b3JkPlNvZnR3YXJlPC9rZXl3b3JkPjwva2V5
+d29yZHM+PGRhdGVzPjx5ZWFyPjIwMTI8L3llYXI+PC9kYXRlcz48aXNibj4xNTUzLTczNTggKEVs
+ZWN0cm9uaWMpJiN4RDsxNTUzLTczNFggKExpbmtpbmcpPC9pc2JuPjxhY2Nlc3Npb24tbnVtPjIy
+MzgzODY1PC9hY2Nlc3Npb24tbnVtPjx1cmxzPjxyZWxhdGVkLXVybHM+PHVybD5odHRwOi8vd3d3
+Lm5jYmkubmxtLm5paC5nb3YvZW50cmV6L3F1ZXJ5LmZjZ2k/Y21kPVJldHJpZXZlJmFtcDtkYj1Q
+dWJNZWQmYW1wO2RvcHQ9Q2l0YXRpb24mYW1wO2xpc3RfdWlkcz0yMjM4Mzg2NTwvdXJsPjwvcmVs
+YXRlZC11cmxzPjwvdXJscz48Y3VzdG9tMj4zMjg1NTczPC9jdXN0b20yPjxlbGVjdHJvbmljLXJl
+c291cmNlLW51bT4xMC4xMzcxL2pvdXJuYWwucGNiaS4xMDAyMzc1JiN4RDtQQ09NUEJJT0wtRC0x
+MS0wMDQ0OSBbcGlpXTwvZWxlY3Ryb25pYy1yZXNvdXJjZS1udW0+PGxhbmd1YWdlPmVuZzwvbGFu
+Z3VhZ2U+PC9yZWNvcmQ+PC9DaXRlPjxDaXRlPjxBdXRob3I+TXVsbGVyPC9BdXRob3I+PFllYXI+
+MjAxMTwvWWVhcj48UmVjTnVtPjQzODwvUmVjTnVtPjxyZWNvcmQ+PHJlYy1udW1iZXI+NDM4PC9y
+ZWMtbnVtYmVyPjxmb3JlaWduLWtleXM+PGtleSBhcHA9IkVOIiBkYi1pZD0id3N4dnJ3ZXN0eHBm
+dzllMnJlNnB6eGRvcHZmZDJwZnd4YWR6Ij40Mzg8L2tleT48L2ZvcmVpZ24ta2V5cz48cmVmLXR5
+cGUgbmFtZT0iSm91cm5hbCBBcnRpY2xlIj4xNzwvcmVmLXR5cGU+PGNvbnRyaWJ1dG9ycz48YXV0
+aG9ycz48YXV0aG9yPk11bGxlciwgVC48L2F1dGhvcj48YXV0aG9yPlNjaHJvdHRlciwgQS48L2F1
+dGhvcj48YXV0aG9yPkxvb3NzZSwgQy48L2F1dGhvcj48YXV0aG9yPkhlbGxpbmcsIFMuPC9hdXRo
+b3I+PGF1dGhvcj5TdGVwaGFuLCBDLjwvYXV0aG9yPjxhdXRob3I+QWhyZW5zLCBNLjwvYXV0aG9y
+PjxhdXRob3I+VXN6a29yZWl0LCBKLjwvYXV0aG9yPjxhdXRob3I+RWlzZW5hY2hlciwgTS48L2F1
+dGhvcj48YXV0aG9yPk1leWVyLCBILiBFLjwvYXV0aG9yPjxhdXRob3I+TWFyY3VzLCBLLjwvYXV0
+aG9yPjwvYXV0aG9ycz48L2NvbnRyaWJ1dG9ycz48YXV0aC1hZGRyZXNzPkZ1bmN0aW9uYWwgUHJv
+dGVvbWljcywgTWVkaXppbmlzY2hlcyBQcm90ZW9tLUNlbnRlciwgUnVoci1Vbml2ZXJzaXR5IEJv
+Y2h1bSwgRC00NDc4MCBCb2NodW0sIEdlcm1hbnkuIHRob3JzdGVuLnQubXVlbGxlckBydWIuZGU8
+L2F1dGgtYWRkcmVzcz48dGl0bGVzPjx0aXRsZT5TZW5zZSBhbmQgbm9uc2Vuc2Ugb2YgcGF0aHdh
+eSBhbmFseXNpcyBzb2Z0d2FyZSBpbiBwcm90ZW9taWNzPC90aXRsZT48c2Vjb25kYXJ5LXRpdGxl
+PkogUHJvdGVvbWUgUmVzPC9zZWNvbmRhcnktdGl0bGU+PC90aXRsZXM+PHBlcmlvZGljYWw+PGZ1
+bGwtdGl0bGU+SiBQcm90ZW9tZSBSZXM8L2Z1bGwtdGl0bGU+PC9wZXJpb2RpY2FsPjxwYWdlcz41
+Mzk4LTQwODwvcGFnZXM+PHZvbHVtZT4xMDwvdm9sdW1lPjxudW1iZXI+MTI8L251bWJlcj48ZWRp
+dGlvbj4yMDExLzEwLzA4PC9lZGl0aW9uPjxrZXl3b3Jkcz48a2V5d29yZD5BbGdvcml0aG1zPC9r
+ZXl3b3JkPjxrZXl3b3JkPkFwb3B0b3Npczwva2V5d29yZD48a2V5d29yZD5Db21wdXRlciBTaW11
+bGF0aW9uPC9rZXl3b3JkPjxrZXl3b3JkPkRhdGFiYXNlcywgUHJvdGVpbjwva2V5d29yZD48a2V5
+d29yZD5IRUsyOTMgQ2VsbHM8L2tleXdvcmQ+PGtleXdvcmQ+SHVtYW5zPC9rZXl3b3JkPjxrZXl3
+b3JkPkluc3VsaW4vY2hlbWlzdHJ5PC9rZXl3b3JkPjxrZXl3b3JkPlBob3NwaG9yeWxhdGlvbjwv
+a2V5d29yZD48a2V5d29yZD5Qcm90ZWluIEludGVyYWN0aW9uIE1hcHBpbmcvbWV0aG9kczwva2V5
+d29yZD48a2V5d29yZD5Qcm90ZW9tZS8qYW5hbHlzaXMvKmNoZW1pc3RyeTwva2V5d29yZD48a2V5
+d29yZD5Qcm90ZW9taWNzLyptZXRob2RzPC9rZXl3b3JkPjxrZXl3b3JkPlJlcHJvZHVjaWJpbGl0
+eSBvZiBSZXN1bHRzPC9rZXl3b3JkPjxrZXl3b3JkPlNlcXVlbmNlIEFuYWx5c2lzLCBQcm90ZWlu
+L21ldGhvZHM8L2tleXdvcmQ+PGtleXdvcmQ+KlNpZ25hbCBUcmFuc2R1Y3Rpb248L2tleXdvcmQ+
+PGtleXdvcmQ+KlNvZnR3YXJlPC9rZXl3b3JkPjwva2V5d29yZHM+PGRhdGVzPjx5ZWFyPjIwMTE8
+L3llYXI+PHB1Yi1kYXRlcz48ZGF0ZT5EZWMgMjwvZGF0ZT48L3B1Yi1kYXRlcz48L2RhdGVzPjxp
+c2JuPjE1MzUtMzkwNyAoRWxlY3Ryb25pYykmI3hEOzE1MzUtMzg5MyAoTGlua2luZyk8L2lzYm4+
+PGFjY2Vzc2lvbi1udW0+MjE5NzgwMTg8L2FjY2Vzc2lvbi1udW0+PHVybHM+PHJlbGF0ZWQtdXJs
+cz48dXJsPmh0dHA6Ly93d3cubmNiaS5ubG0ubmloLmdvdi9lbnRyZXovcXVlcnkuZmNnaT9jbWQ9
+UmV0cmlldmUmYW1wO2RiPVB1Yk1lZCZhbXA7ZG9wdD1DaXRhdGlvbiZhbXA7bGlzdF91aWRzPTIx
+OTc4MDE4PC91cmw+PC9yZWxhdGVkLXVybHM+PC91cmxzPjxlbGVjdHJvbmljLXJlc291cmNlLW51
+bT4xMC4xMDIxL3ByMjAwNjU0azwvZWxlY3Ryb25pYy1yZXNvdXJjZS1udW0+PGxhbmd1YWdlPmVu
+ZzwvbGFuZ3VhZ2U+PC9yZWNvcmQ+PC9DaXRlPjwvRW5kTm90ZT4A
+</w:fldData>
+                    </w:fldChar>
+                  </w:r>
+                  <w:r>
+                    <w:rPr>
+                      <w:i/>
+                      <w:lang w:val="en-GB"/>
+                    </w:rPr>
+                    <w:instrText xml:space="preserve"> ADDIN EN.CITE </w:instrText>
+                  </w:r>
+                  <w:r>
+                    <w:rPr>
+                      <w:i/>
+                      <w:lang w:val="en-GB"/>
+                    </w:rPr>
+                    <w:fldChar w:fldCharType="begin">
+                      <w:fldData xml:space="preserve">PEVuZE5vdGU+PENpdGU+PEF1dGhvcj5LaGF0cmk8L0F1dGhvcj48WWVhcj4yMDEyPC9ZZWFyPjxS
+ZWNOdW0+NDM5PC9SZWNOdW0+PHJlY29yZD48cmVjLW51bWJlcj40Mzk8L3JlYy1udW1iZXI+PGZv
+cmVpZ24ta2V5cz48a2V5IGFwcD0iRU4iIGRiLWlkPSJ3c3h2cndlc3R4cGZ3OWUycmU2cHp4ZG9w
+dmZkMnBmd3hhZHoiPjQzOTwva2V5PjwvZm9yZWlnbi1rZXlzPjxyZWYtdHlwZSBuYW1lPSJKb3Vy
+bmFsIEFydGljbGUiPjE3PC9yZWYtdHlwZT48Y29udHJpYnV0b3JzPjxhdXRob3JzPjxhdXRob3I+
+S2hhdHJpLCBQLjwvYXV0aG9yPjxhdXRob3I+U2lyb3RhLCBNLjwvYXV0aG9yPjxhdXRob3I+QnV0
+dGUsIEEuIEouPC9hdXRob3I+PC9hdXRob3JzPjwvY29udHJpYnV0b3JzPjxhdXRoLWFkZHJlc3M+
+RGl2aXNpb24gb2YgU3lzdGVtcyBNZWRpY2luZSwgRGVwYXJ0bWVudCBvZiBQZWRpYXRyaWNzLCBT
+dGFuZm9yZCBVbml2ZXJzaXR5IFNjaG9vbCBvZiBNZWRpY2luZSwgU3RhbmZvcmQsIENhbGlmb3Ju
+aWEsIFVuaXRlZCBTdGF0ZXMgb2YgQW1lcmljYS4gcGtoYXRyaUBzdGFuZm9yZC5lZHU8L2F1dGgt
+YWRkcmVzcz48dGl0bGVzPjx0aXRsZT5UZW4geWVhcnMgb2YgcGF0aHdheSBhbmFseXNpczogY3Vy
+cmVudCBhcHByb2FjaGVzIGFuZCBvdXRzdGFuZGluZyBjaGFsbGVuZ2VzPC90aXRsZT48c2Vjb25k
+YXJ5LXRpdGxlPlBMb1MgQ29tcHV0IEJpb2w8L3NlY29uZGFyeS10aXRsZT48L3RpdGxlcz48cGVy
+aW9kaWNhbD48ZnVsbC10aXRsZT5QTG9TIENvbXB1dCBCaW9sPC9mdWxsLXRpdGxlPjwvcGVyaW9k
+aWNhbD48cGFnZXM+ZTEwMDIzNzU8L3BhZ2VzPjx2b2x1bWU+ODwvdm9sdW1lPjxudW1iZXI+Mjwv
+bnVtYmVyPjxlZGl0aW9uPjIwMTIvMDMvMDM8L2VkaXRpb24+PGtleXdvcmRzPjxrZXl3b3JkPkFs
+Z29yaXRobXM8L2tleXdvcmQ+PGtleXdvcmQ+QW5pbWFsczwva2V5d29yZD48a2V5d29yZD5Db21w
+dXRhdGlvbmFsIEJpb2xvZ3kvbWV0aG9kcy8qdHJlbmRzPC9rZXl3b3JkPjxrZXl3b3JkPkdlbmUg
+RXhwcmVzc2lvbiBQcm9maWxpbmc8L2tleXdvcmQ+PGtleXdvcmQ+R2VuZSBFeHByZXNzaW9uIFJl
+Z3VsYXRpb248L2tleXdvcmQ+PGtleXdvcmQ+R2Vub21pY3M8L2tleXdvcmQ+PGtleXdvcmQ+SHVt
+YW5zPC9rZXl3b3JkPjxrZXl3b3JkPk1vZGVscywgQmlvbG9naWNhbDwva2V5d29yZD48a2V5d29y
+ZD5Nb2RlbHMsIEdlbmV0aWM8L2tleXdvcmQ+PGtleXdvcmQ+TW9kZWxzLCBTdGF0aXN0aWNhbDwv
+a2V5d29yZD48a2V5d29yZD5NdWx0aXZhcmlhdGUgQW5hbHlzaXM8L2tleXdvcmQ+PGtleXdvcmQ+
+UmVwcm9kdWNpYmlsaXR5IG9mIFJlc3VsdHM8L2tleXdvcmQ+PGtleXdvcmQ+U2Vuc2l0aXZpdHkg
+YW5kIFNwZWNpZmljaXR5PC9rZXl3b3JkPjxrZXl3b3JkPlNvZnR3YXJlPC9rZXl3b3JkPjwva2V5
+d29yZHM+PGRhdGVzPjx5ZWFyPjIwMTI8L3llYXI+PC9kYXRlcz48aXNibj4xNTUzLTczNTggKEVs
+ZWN0cm9uaWMpJiN4RDsxNTUzLTczNFggKExpbmtpbmcpPC9pc2JuPjxhY2Nlc3Npb24tbnVtPjIy
+MzgzODY1PC9hY2Nlc3Npb24tbnVtPjx1cmxzPjxyZWxhdGVkLXVybHM+PHVybD5odHRwOi8vd3d3
+Lm5jYmkubmxtLm5paC5nb3YvZW50cmV6L3F1ZXJ5LmZjZ2k/Y21kPVJldHJpZXZlJmFtcDtkYj1Q
+dWJNZWQmYW1wO2RvcHQ9Q2l0YXRpb24mYW1wO2xpc3RfdWlkcz0yMjM4Mzg2NTwvdXJsPjwvcmVs
+YXRlZC11cmxzPjwvdXJscz48Y3VzdG9tMj4zMjg1NTczPC9jdXN0b20yPjxlbGVjdHJvbmljLXJl
+c291cmNlLW51bT4xMC4xMzcxL2pvdXJuYWwucGNiaS4xMDAyMzc1JiN4RDtQQ09NUEJJT0wtRC0x
+MS0wMDQ0OSBbcGlpXTwvZWxlY3Ryb25pYy1yZXNvdXJjZS1udW0+PGxhbmd1YWdlPmVuZzwvbGFu
+Z3VhZ2U+PC9yZWNvcmQ+PC9DaXRlPjxDaXRlPjxBdXRob3I+TXVsbGVyPC9BdXRob3I+PFllYXI+
+MjAxMTwvWWVhcj48UmVjTnVtPjQzODwvUmVjTnVtPjxyZWNvcmQ+PHJlYy1udW1iZXI+NDM4PC9y
+ZWMtbnVtYmVyPjxmb3JlaWduLWtleXM+PGtleSBhcHA9IkVOIiBkYi1pZD0id3N4dnJ3ZXN0eHBm
+dzllMnJlNnB6eGRvcHZmZDJwZnd4YWR6Ij40Mzg8L2tleT48L2ZvcmVpZ24ta2V5cz48cmVmLXR5
+cGUgbmFtZT0iSm91cm5hbCBBcnRpY2xlIj4xNzwvcmVmLXR5cGU+PGNvbnRyaWJ1dG9ycz48YXV0
+aG9ycz48YXV0aG9yPk11bGxlciwgVC48L2F1dGhvcj48YXV0aG9yPlNjaHJvdHRlciwgQS48L2F1
+dGhvcj48YXV0aG9yPkxvb3NzZSwgQy48L2F1dGhvcj48YXV0aG9yPkhlbGxpbmcsIFMuPC9hdXRo
+b3I+PGF1dGhvcj5TdGVwaGFuLCBDLjwvYXV0aG9yPjxhdXRob3I+QWhyZW5zLCBNLjwvYXV0aG9y
+PjxhdXRob3I+VXN6a29yZWl0LCBKLjwvYXV0aG9yPjxhdXRob3I+RWlzZW5hY2hlciwgTS48L2F1
+dGhvcj48YXV0aG9yPk1leWVyLCBILiBFLjwvYXV0aG9yPjxhdXRob3I+TWFyY3VzLCBLLjwvYXV0
+aG9yPjwvYXV0aG9ycz48L2NvbnRyaWJ1dG9ycz48YXV0aC1hZGRyZXNzPkZ1bmN0aW9uYWwgUHJv
+dGVvbWljcywgTWVkaXppbmlzY2hlcyBQcm90ZW9tLUNlbnRlciwgUnVoci1Vbml2ZXJzaXR5IEJv
+Y2h1bSwgRC00NDc4MCBCb2NodW0sIEdlcm1hbnkuIHRob3JzdGVuLnQubXVlbGxlckBydWIuZGU8
+L2F1dGgtYWRkcmVzcz48dGl0bGVzPjx0aXRsZT5TZW5zZSBhbmQgbm9uc2Vuc2Ugb2YgcGF0aHdh
+eSBhbmFseXNpcyBzb2Z0d2FyZSBpbiBwcm90ZW9taWNzPC90aXRsZT48c2Vjb25kYXJ5LXRpdGxl
+PkogUHJvdGVvbWUgUmVzPC9zZWNvbmRhcnktdGl0bGU+PC90aXRsZXM+PHBlcmlvZGljYWw+PGZ1
+bGwtdGl0bGU+SiBQcm90ZW9tZSBSZXM8L2Z1bGwtdGl0bGU+PC9wZXJpb2RpY2FsPjxwYWdlcz41
+Mzk4LTQwODwvcGFnZXM+PHZvbHVtZT4xMDwvdm9sdW1lPjxudW1iZXI+MTI8L251bWJlcj48ZWRp
+dGlvbj4yMDExLzEwLzA4PC9lZGl0aW9uPjxrZXl3b3Jkcz48a2V5d29yZD5BbGdvcml0aG1zPC9r
+ZXl3b3JkPjxrZXl3b3JkPkFwb3B0b3Npczwva2V5d29yZD48a2V5d29yZD5Db21wdXRlciBTaW11
+bGF0aW9uPC9rZXl3b3JkPjxrZXl3b3JkPkRhdGFiYXNlcywgUHJvdGVpbjwva2V5d29yZD48a2V5
+d29yZD5IRUsyOTMgQ2VsbHM8L2tleXdvcmQ+PGtleXdvcmQ+SHVtYW5zPC9rZXl3b3JkPjxrZXl3
+b3JkPkluc3VsaW4vY2hlbWlzdHJ5PC9rZXl3b3JkPjxrZXl3b3JkPlBob3NwaG9yeWxhdGlvbjwv
+a2V5d29yZD48a2V5d29yZD5Qcm90ZWluIEludGVyYWN0aW9uIE1hcHBpbmcvbWV0aG9kczwva2V5
+d29yZD48a2V5d29yZD5Qcm90ZW9tZS8qYW5hbHlzaXMvKmNoZW1pc3RyeTwva2V5d29yZD48a2V5
+d29yZD5Qcm90ZW9taWNzLyptZXRob2RzPC9rZXl3b3JkPjxrZXl3b3JkPlJlcHJvZHVjaWJpbGl0
+eSBvZiBSZXN1bHRzPC9rZXl3b3JkPjxrZXl3b3JkPlNlcXVlbmNlIEFuYWx5c2lzLCBQcm90ZWlu
+L21ldGhvZHM8L2tleXdvcmQ+PGtleXdvcmQ+KlNpZ25hbCBUcmFuc2R1Y3Rpb248L2tleXdvcmQ+
+PGtleXdvcmQ+KlNvZnR3YXJlPC9rZXl3b3JkPjwva2V5d29yZHM+PGRhdGVzPjx5ZWFyPjIwMTE8
+L3llYXI+PHB1Yi1kYXRlcz48ZGF0ZT5EZWMgMjwvZGF0ZT48L3B1Yi1kYXRlcz48L2RhdGVzPjxp
+c2JuPjE1MzUtMzkwNyAoRWxlY3Ryb25pYykmI3hEOzE1MzUtMzg5MyAoTGlua2luZyk8L2lzYm4+
+PGFjY2Vzc2lvbi1udW0+MjE5NzgwMTg8L2FjY2Vzc2lvbi1udW0+PHVybHM+PHJlbGF0ZWQtdXJs
+cz48dXJsPmh0dHA6Ly93d3cubmNiaS5ubG0ubmloLmdvdi9lbnRyZXovcXVlcnkuZmNnaT9jbWQ9
+UmV0cmlldmUmYW1wO2RiPVB1Yk1lZCZhbXA7ZG9wdD1DaXRhdGlvbiZhbXA7bGlzdF91aWRzPTIx
+OTc4MDE4PC91cmw+PC9yZWxhdGVkLXVybHM+PC91cmxzPjxlbGVjdHJvbmljLXJlc291cmNlLW51
+bT4xMC4xMDIxL3ByMjAwNjU0azwvZWxlY3Ryb25pYy1yZXNvdXJjZS1udW0+PGxhbmd1YWdlPmVu
+ZzwvbGFuZ3VhZ2U+PC9yZWNvcmQ+PC9DaXRlPjwvRW5kTm90ZT4A
+</w:fldData>
+                    </w:fldChar>
+                  </w:r>
+                  <w:r>
+                    <w:rPr>
+                      <w:i/>
+                      <w:lang w:val="en-GB"/>
+                    </w:rPr>
+                    <w:instrText xml:space="preserve"> ADDIN EN.CITE.DATA </w:instrText>
+                  </w:r>
+                  <w:r>
+                    <w:rPr>
+                      <w:i/>
+                      <w:lang w:val="en-GB"/>
+                    </w:rPr>
+                  </w:r>
+                  <w:r>
+                    <w:rPr>
+                      <w:i/>
+                      <w:lang w:val="en-GB"/>
+                    </w:rPr>
+                    <w:fldChar w:fldCharType="end"/>
+                  </w:r>
+                  <w:r>
+                    <w:rPr>
+                      <w:i/>
+                      <w:lang w:val="en-GB"/>
+                    </w:rPr>
+                    <w:fldChar w:fldCharType="separate"/>
+                  </w:r>
+                  <w:r>
+                    <w:rPr>
+                      <w:i/>
+                      <w:noProof/>
+                      <w:vertAlign w:val="superscript"/>
+                      <w:lang w:val="en-GB"/>
+                    </w:rPr>
+                    <w:t>1-2</w:t>
+                  </w:r>
+                  <w:r>
+                    <w:rPr>
+                      <w:i/>
+                      <w:lang w:val="en-GB"/>
+                    </w:rPr>
+                    <w:fldChar w:fldCharType="end"/>
+                  </w:r>
+                  <w:r>
+                    <w:rPr>
+                      <w:i/>
+                      <w:lang w:val="en-GB"/>
+                    </w:rPr>
+                    <w:t>.</w:t>
+                  </w:r>
+                </w:p>
+              </w:txbxContent>
+            </v:textbox>
+            <w10:wrap type="square" anchorx="margin"/>
+          </v:shape>
+        </w:pict>
+      </w:r>
+      <w:r>
+        <w:rPr>
+          <w:lang w:val="en-GB"/>
+        </w:rPr>
+        <w:t xml:space="preserve">Load the </w:t>
+      </w:r>
+      <w:r>
+        <w:rPr>
+          <w:color w:val="4F6228" w:themeColor="accent3" w:themeShade="80"/>
+          <w:lang w:val="en-GB"/>
+        </w:rPr>
+        <w:t>example dataset</w:t>
+      </w:r>
+      <w:r>
+        <w:rPr>
+          <w:lang w:val="en-GB"/>
+        </w:rPr>
+        <w:t xml:space="preserve"> into </w:t>
+      </w:r>
+      <w:proofErr w:type="spellStart"/>
+      <w:r>
+        <w:rPr>
+          <w:color w:val="002060"/>
+          <w:lang w:val="en-GB"/>
+        </w:rPr>
+        <w:t>PeptideShaker</w:t>
+      </w:r>
+      <w:proofErr w:type="spellEnd"/>
+      <w:r>
+        <w:rPr>
+          <w:lang w:val="en-GB"/>
+        </w:rPr>
+        <w:t>.</w:t>
+      </w:r>
+      <w:r>
+        <w:rPr>
+          <w:lang w:val="en-GB"/>
+        </w:rPr>
+        <w:t xml:space="preserve"> Note that we use human data, the amount of available information is extremely species dependent.</w:t>
+      </w:r>
+    </w:p>
+    <w:p>
+      <w:pPr>
+        <w:spacing w:after="0" w:line="240" w:lineRule="auto"/>
+        <w:rPr>
+          <w:lang w:val="en-GB"/>
+        </w:rPr>
+      </w:pPr>
+    </w:p>
+    <w:p>
+      <w:pPr>
+        <w:spacing w:after="0" w:line="240" w:lineRule="auto"/>
+        <w:rPr>
+          <w:lang w:val="en-GB"/>
+        </w:rPr>
+      </w:pPr>
+      <w:r>
+        <w:rPr>
+          <w:noProof/>
+          <w:lang w:val="nb-NO" w:eastAsia="nb-NO"/>
+        </w:rPr>
+        <w:pict>
+          <v:shape id="_x0000_s1048" type="#_x0000_t202" style="position:absolute;margin-left:.65pt;margin-top:.5pt;width:466.65pt;height:47.1pt;z-index:251663360;mso-position-horizontal-relative:margin" fillcolor="#ffc">
+            <v:textbox style="mso-next-textbox:#_x0000_s1048">
               <w:txbxContent>
                 <w:p>
                   <w:pPr>
@@ -435,41 +765,7 @@
         <w:rPr>
           <w:lang w:val="en-GB"/>
         </w:rPr>
-        <w:t xml:space="preserve">Load the </w:t>
-      </w:r>
-      <w:r>
-        <w:rPr>
-          <w:color w:val="4F6228" w:themeColor="accent3" w:themeShade="80"/>
-          <w:lang w:val="en-GB"/>
-        </w:rPr>
-        <w:t>example dataset</w:t>
-      </w:r>
-      <w:r>
-        <w:rPr>
-          <w:lang w:val="en-GB"/>
-        </w:rPr>
-        <w:t xml:space="preserve"> into </w:t>
-      </w:r>
-      <w:proofErr w:type="spellStart"/>
-      <w:r>
-        <w:rPr>
-          <w:color w:val="002060"/>
-          <w:lang w:val="en-GB"/>
-        </w:rPr>
-        <w:t>PeptideShaker</w:t>
-      </w:r>
-      <w:proofErr w:type="spellEnd"/>
-      <w:r>
-        <w:rPr>
-          <w:lang w:val="en-GB"/>
-        </w:rPr>
-        <w:t>.</w:t>
-      </w:r>
-      <w:r>
-        <w:rPr>
-          <w:lang w:val="en-GB"/>
-        </w:rPr>
-        <w:t xml:space="preserve"> Note that we use human data, the amount of available information is extremely species dependent.</w:t>
+        <w:br w:type="page"/>
       </w:r>
     </w:p>
     <w:p>
@@ -783,7 +1079,7 @@
             <w:vertAlign w:val="superscript"/>
             <w:lang w:val="en-GB"/>
           </w:rPr>
-          <w:t>2</w:t>
+          <w:t>4</w:t>
         </w:r>
         <w:r>
           <w:rPr>
@@ -1059,7 +1355,7 @@
                     <a:blip r:embed="rId10" cstate="print">
                       <a:extLst>
                         <a:ext uri="{28A0092B-C50C-407E-A947-70E740481C1C}">
-                          <a14:useLocalDpi xmlns="" xmlns:wpc="http://schemas.microsoft.com/office/word/2010/wordprocessingCanvas" xmlns:mc="http://schemas.openxmlformats.org/markup-compatibility/2006" xmlns:o="urn:schemas-microsoft-com:office:office" xmlns:v="urn:schemas-microsoft-com:vml" xmlns:wp14="http://schemas.microsoft.com/office/word/2010/wordprocessingDrawing" xmlns:w10="urn:schemas-microsoft-com:office:word" xmlns:w="http://schemas.openxmlformats.org/wordprocessingml/2006/main" xmlns:w14="http://schemas.microsoft.com/office/word/2010/wordml" xmlns:wpg="http://schemas.microsoft.com/office/word/2010/wordprocessingGroup" xmlns:wpi="http://schemas.microsoft.com/office/word/2010/wordprocessingInk" xmlns:wps="http://schemas.microsoft.com/office/word/2010/wordprocessingShape" xmlns:a14="http://schemas.microsoft.com/office/drawing/2010/main" val="0"/>
+                          <a14:useLocalDpi xmlns:a14="http://schemas.microsoft.com/office/drawing/2010/main" xmlns:wps="http://schemas.microsoft.com/office/word/2010/wordprocessingShape" xmlns:wpi="http://schemas.microsoft.com/office/word/2010/wordprocessingInk" xmlns:wpg="http://schemas.microsoft.com/office/word/2010/wordprocessingGroup" xmlns:w14="http://schemas.microsoft.com/office/word/2010/wordml" xmlns:w="http://schemas.openxmlformats.org/wordprocessingml/2006/main" xmlns:w10="urn:schemas-microsoft-com:office:word" xmlns:wp14="http://schemas.microsoft.com/office/word/2010/wordprocessingDrawing" xmlns:v="urn:schemas-microsoft-com:vml" xmlns:o="urn:schemas-microsoft-com:office:office" xmlns:mc="http://schemas.openxmlformats.org/markup-compatibility/2006" xmlns:wpc="http://schemas.microsoft.com/office/word/2010/wordprocessingCanvas" xmlns="" val="0"/>
                         </a:ext>
                       </a:extLst>
                     </a:blip>
@@ -1385,7 +1681,7 @@
           <w:vertAlign w:val="superscript"/>
           <w:lang w:val="en-GB"/>
         </w:rPr>
-        <w:t>3</w:t>
+        <w:t>5</w:t>
       </w:r>
       <w:r>
         <w:rPr>
@@ -1810,7 +2106,7 @@
             <w:vertAlign w:val="superscript"/>
             <w:lang w:val="en-GB"/>
           </w:rPr>
-          <w:t>4</w:t>
+          <w:t>6</w:t>
         </w:r>
         <w:r>
           <w:rPr>
@@ -2418,7 +2714,7 @@
           <w:vertAlign w:val="superscript"/>
           <w:lang w:val="en-GB"/>
         </w:rPr>
-        <w:t>5</w:t>
+        <w:t>7</w:t>
       </w:r>
       <w:r>
         <w:rPr>
@@ -2606,7 +2902,7 @@
                     <a:blip r:embed="rId15" cstate="print">
                       <a:extLst>
                         <a:ext uri="{28A0092B-C50C-407E-A947-70E740481C1C}">
-                          <a14:useLocalDpi xmlns="" xmlns:wpc="http://schemas.microsoft.com/office/word/2010/wordprocessingCanvas" xmlns:mc="http://schemas.openxmlformats.org/markup-compatibility/2006" xmlns:o="urn:schemas-microsoft-com:office:office" xmlns:v="urn:schemas-microsoft-com:vml" xmlns:wp14="http://schemas.microsoft.com/office/word/2010/wordprocessingDrawing" xmlns:w10="urn:schemas-microsoft-com:office:word" xmlns:w="http://schemas.openxmlformats.org/wordprocessingml/2006/main" xmlns:w14="http://schemas.microsoft.com/office/word/2010/wordml" xmlns:wpg="http://schemas.microsoft.com/office/word/2010/wordprocessingGroup" xmlns:wpi="http://schemas.microsoft.com/office/word/2010/wordprocessingInk" xmlns:wps="http://schemas.microsoft.com/office/word/2010/wordprocessingShape" xmlns:a14="http://schemas.microsoft.com/office/drawing/2010/main" val="0"/>
+                          <a14:useLocalDpi xmlns:a14="http://schemas.microsoft.com/office/drawing/2010/main" xmlns:wps="http://schemas.microsoft.com/office/word/2010/wordprocessingShape" xmlns:wpi="http://schemas.microsoft.com/office/word/2010/wordprocessingInk" xmlns:wpg="http://schemas.microsoft.com/office/word/2010/wordprocessingGroup" xmlns:w14="http://schemas.microsoft.com/office/word/2010/wordml" xmlns:w="http://schemas.openxmlformats.org/wordprocessingml/2006/main" xmlns:w10="urn:schemas-microsoft-com:office:word" xmlns:wp14="http://schemas.microsoft.com/office/word/2010/wordprocessingDrawing" xmlns:v="urn:schemas-microsoft-com:vml" xmlns:o="urn:schemas-microsoft-com:office:office" xmlns:mc="http://schemas.openxmlformats.org/markup-compatibility/2006" xmlns:wpc="http://schemas.microsoft.com/office/word/2010/wordprocessingCanvas" xmlns="" val="0"/>
                         </a:ext>
                       </a:extLst>
                     </a:blip>
@@ -3145,7 +3441,7 @@
           <w:vertAlign w:val="superscript"/>
           <w:lang w:val="en-GB"/>
         </w:rPr>
-        <w:t>6</w:t>
+        <w:t>8</w:t>
       </w:r>
       <w:r>
         <w:rPr>
@@ -3313,7 +3609,7 @@
                     <a:blip r:embed="rId17" cstate="print">
                       <a:extLst>
                         <a:ext uri="{28A0092B-C50C-407E-A947-70E740481C1C}">
-                          <a14:useLocalDpi xmlns="" xmlns:wpc="http://schemas.microsoft.com/office/word/2010/wordprocessingCanvas" xmlns:mc="http://schemas.openxmlformats.org/markup-compatibility/2006" xmlns:o="urn:schemas-microsoft-com:office:office" xmlns:v="urn:schemas-microsoft-com:vml" xmlns:wp14="http://schemas.microsoft.com/office/word/2010/wordprocessingDrawing" xmlns:w10="urn:schemas-microsoft-com:office:word" xmlns:w="http://schemas.openxmlformats.org/wordprocessingml/2006/main" xmlns:w14="http://schemas.microsoft.com/office/word/2010/wordml" xmlns:wpg="http://schemas.microsoft.com/office/word/2010/wordprocessingGroup" xmlns:wpi="http://schemas.microsoft.com/office/word/2010/wordprocessingInk" xmlns:wps="http://schemas.microsoft.com/office/word/2010/wordprocessingShape" xmlns:a14="http://schemas.microsoft.com/office/drawing/2010/main" val="0"/>
+                          <a14:useLocalDpi xmlns:a14="http://schemas.microsoft.com/office/drawing/2010/main" xmlns:wps="http://schemas.microsoft.com/office/word/2010/wordprocessingShape" xmlns:wpi="http://schemas.microsoft.com/office/word/2010/wordprocessingInk" xmlns:wpg="http://schemas.microsoft.com/office/word/2010/wordprocessingGroup" xmlns:w14="http://schemas.microsoft.com/office/word/2010/wordml" xmlns:w="http://schemas.openxmlformats.org/wordprocessingml/2006/main" xmlns:w10="urn:schemas-microsoft-com:office:word" xmlns:wp14="http://schemas.microsoft.com/office/word/2010/wordprocessingDrawing" xmlns:v="urn:schemas-microsoft-com:vml" xmlns:o="urn:schemas-microsoft-com:office:office" xmlns:mc="http://schemas.openxmlformats.org/markup-compatibility/2006" xmlns:wpc="http://schemas.microsoft.com/office/word/2010/wordprocessingCanvas" xmlns="" val="0"/>
                         </a:ext>
                       </a:extLst>
                     </a:blip>
@@ -3462,7 +3758,7 @@
                     <a:blip r:embed="rId18" cstate="print">
                       <a:extLst>
                         <a:ext uri="{28A0092B-C50C-407E-A947-70E740481C1C}">
-                          <a14:useLocalDpi xmlns="" xmlns:wpc="http://schemas.microsoft.com/office/word/2010/wordprocessingCanvas" xmlns:mc="http://schemas.openxmlformats.org/markup-compatibility/2006" xmlns:o="urn:schemas-microsoft-com:office:office" xmlns:v="urn:schemas-microsoft-com:vml" xmlns:wp14="http://schemas.microsoft.com/office/word/2010/wordprocessingDrawing" xmlns:w10="urn:schemas-microsoft-com:office:word" xmlns:w="http://schemas.openxmlformats.org/wordprocessingml/2006/main" xmlns:w14="http://schemas.microsoft.com/office/word/2010/wordml" xmlns:wpg="http://schemas.microsoft.com/office/word/2010/wordprocessingGroup" xmlns:wpi="http://schemas.microsoft.com/office/word/2010/wordprocessingInk" xmlns:wps="http://schemas.microsoft.com/office/word/2010/wordprocessingShape" xmlns:a14="http://schemas.microsoft.com/office/drawing/2010/main" val="0"/>
+                          <a14:useLocalDpi xmlns:a14="http://schemas.microsoft.com/office/drawing/2010/main" xmlns:wps="http://schemas.microsoft.com/office/word/2010/wordprocessingShape" xmlns:wpi="http://schemas.microsoft.com/office/word/2010/wordprocessingInk" xmlns:wpg="http://schemas.microsoft.com/office/word/2010/wordprocessingGroup" xmlns:w14="http://schemas.microsoft.com/office/word/2010/wordml" xmlns:w="http://schemas.openxmlformats.org/wordprocessingml/2006/main" xmlns:w10="urn:schemas-microsoft-com:office:word" xmlns:wp14="http://schemas.microsoft.com/office/word/2010/wordprocessingDrawing" xmlns:v="urn:schemas-microsoft-com:vml" xmlns:o="urn:schemas-microsoft-com:office:office" xmlns:mc="http://schemas.openxmlformats.org/markup-compatibility/2006" xmlns:wpc="http://schemas.microsoft.com/office/word/2010/wordprocessingCanvas" xmlns="" val="0"/>
                         </a:ext>
                       </a:extLst>
                     </a:blip>
@@ -3678,7 +3974,7 @@
                     <a:blip r:embed="rId19" cstate="print">
                       <a:extLst>
                         <a:ext uri="{28A0092B-C50C-407E-A947-70E740481C1C}">
-                          <a14:useLocalDpi xmlns="" xmlns:wpc="http://schemas.microsoft.com/office/word/2010/wordprocessingCanvas" xmlns:mc="http://schemas.openxmlformats.org/markup-compatibility/2006" xmlns:o="urn:schemas-microsoft-com:office:office" xmlns:v="urn:schemas-microsoft-com:vml" xmlns:wp14="http://schemas.microsoft.com/office/word/2010/wordprocessingDrawing" xmlns:w10="urn:schemas-microsoft-com:office:word" xmlns:w="http://schemas.openxmlformats.org/wordprocessingml/2006/main" xmlns:w14="http://schemas.microsoft.com/office/word/2010/wordml" xmlns:wpg="http://schemas.microsoft.com/office/word/2010/wordprocessingGroup" xmlns:wpi="http://schemas.microsoft.com/office/word/2010/wordprocessingInk" xmlns:wps="http://schemas.microsoft.com/office/word/2010/wordprocessingShape" xmlns:a14="http://schemas.microsoft.com/office/drawing/2010/main" val="0"/>
+                          <a14:useLocalDpi xmlns:a14="http://schemas.microsoft.com/office/drawing/2010/main" xmlns:wps="http://schemas.microsoft.com/office/word/2010/wordprocessingShape" xmlns:wpi="http://schemas.microsoft.com/office/word/2010/wordprocessingInk" xmlns:wpg="http://schemas.microsoft.com/office/word/2010/wordprocessingGroup" xmlns:w14="http://schemas.microsoft.com/office/word/2010/wordml" xmlns:w="http://schemas.openxmlformats.org/wordprocessingml/2006/main" xmlns:w10="urn:schemas-microsoft-com:office:word" xmlns:wp14="http://schemas.microsoft.com/office/word/2010/wordprocessingDrawing" xmlns:v="urn:schemas-microsoft-com:vml" xmlns:o="urn:schemas-microsoft-com:office:office" xmlns:mc="http://schemas.openxmlformats.org/markup-compatibility/2006" xmlns:wpc="http://schemas.microsoft.com/office/word/2010/wordprocessingCanvas" xmlns="" val="0"/>
                         </a:ext>
                       </a:extLst>
                     </a:blip>
@@ -5061,7 +5357,6 @@
         <w:spacing w:after="0" w:line="240" w:lineRule="auto"/>
         <w:ind w:left="720" w:hanging="720"/>
         <w:rPr>
-          <w:rFonts w:cs="Calibri"/>
           <w:noProof/>
           <w:lang w:val="en-GB"/>
         </w:rPr>
@@ -5084,10 +5379,8 @@
         </w:rPr>
         <w:fldChar w:fldCharType="separate"/>
       </w:r>
-      <w:bookmarkStart w:id="1" w:name="_ENREF_1"/>
-      <w:r>
-        <w:rPr>
-          <w:rFonts w:cs="Calibri"/>
+      <w:r>
+        <w:rPr>
           <w:noProof/>
           <w:lang w:val="en-GB"/>
         </w:rPr>
@@ -5095,7 +5388,116 @@
       </w:r>
       <w:r>
         <w:rPr>
-          <w:rFonts w:cs="Calibri"/>
+          <w:noProof/>
+          <w:lang w:val="en-GB"/>
+        </w:rPr>
+        <w:tab/>
+        <w:t xml:space="preserve">Khatri, P., Sirota, M. &amp; Butte, A.J. Ten years of pathway analysis: current approaches and outstanding challenges. </w:t>
+      </w:r>
+      <w:r>
+        <w:rPr>
+          <w:i/>
+          <w:noProof/>
+          <w:lang w:val="en-GB"/>
+        </w:rPr>
+        <w:t>PLoS Comput Biol</w:t>
+      </w:r>
+      <w:r>
+        <w:rPr>
+          <w:noProof/>
+          <w:lang w:val="en-GB"/>
+        </w:rPr>
+        <w:t xml:space="preserve"> </w:t>
+      </w:r>
+      <w:r>
+        <w:rPr>
+          <w:b/>
+          <w:noProof/>
+          <w:lang w:val="en-GB"/>
+        </w:rPr>
+        <w:t>8</w:t>
+      </w:r>
+      <w:r>
+        <w:rPr>
+          <w:noProof/>
+          <w:lang w:val="en-GB"/>
+        </w:rPr>
+        <w:t>, e1002375 (2012).</w:t>
+      </w:r>
+    </w:p>
+    <w:p>
+      <w:pPr>
+        <w:spacing w:after="0" w:line="240" w:lineRule="auto"/>
+        <w:ind w:left="720" w:hanging="720"/>
+        <w:rPr>
+          <w:noProof/>
+          <w:lang w:val="en-GB"/>
+        </w:rPr>
+      </w:pPr>
+      <w:r>
+        <w:rPr>
+          <w:noProof/>
+          <w:lang w:val="en-GB"/>
+        </w:rPr>
+        <w:t>2.</w:t>
+      </w:r>
+      <w:r>
+        <w:rPr>
+          <w:noProof/>
+          <w:lang w:val="en-GB"/>
+        </w:rPr>
+        <w:tab/>
+        <w:t xml:space="preserve">Muller, T. et al. Sense and nonsense of pathway analysis software in proteomics. </w:t>
+      </w:r>
+      <w:r>
+        <w:rPr>
+          <w:i/>
+          <w:noProof/>
+          <w:lang w:val="en-GB"/>
+        </w:rPr>
+        <w:t>J Proteome Res</w:t>
+      </w:r>
+      <w:r>
+        <w:rPr>
+          <w:noProof/>
+          <w:lang w:val="en-GB"/>
+        </w:rPr>
+        <w:t xml:space="preserve"> </w:t>
+      </w:r>
+      <w:r>
+        <w:rPr>
+          <w:b/>
+          <w:noProof/>
+          <w:lang w:val="en-GB"/>
+        </w:rPr>
+        <w:t>10</w:t>
+      </w:r>
+      <w:r>
+        <w:rPr>
+          <w:noProof/>
+          <w:lang w:val="en-GB"/>
+        </w:rPr>
+        <w:t>, 5398-5408 (2011).</w:t>
+      </w:r>
+    </w:p>
+    <w:p>
+      <w:pPr>
+        <w:spacing w:after="0" w:line="240" w:lineRule="auto"/>
+        <w:ind w:left="720" w:hanging="720"/>
+        <w:rPr>
+          <w:noProof/>
+          <w:lang w:val="en-GB"/>
+        </w:rPr>
+      </w:pPr>
+      <w:r>
+        <w:rPr>
+          <w:noProof/>
+          <w:lang w:val="en-GB"/>
+        </w:rPr>
+        <w:t>3.</w:t>
+      </w:r>
+      <w:r>
+        <w:rPr>
           <w:noProof/>
           <w:lang w:val="en-GB"/>
         </w:rPr>
@@ -5104,7 +5506,6 @@
       </w:r>
       <w:r>
         <w:rPr>
-          <w:rFonts w:cs="Calibri"/>
           <w:i/>
           <w:noProof/>
           <w:lang w:val="en-GB"/>
@@ -5113,7 +5514,6 @@
       </w:r>
       <w:r>
         <w:rPr>
-          <w:rFonts w:cs="Calibri"/>
           <w:noProof/>
           <w:lang w:val="en-GB"/>
         </w:rPr>
@@ -5121,7 +5521,6 @@
       </w:r>
       <w:r>
         <w:rPr>
-          <w:rFonts w:cs="Calibri"/>
           <w:b/>
           <w:noProof/>
           <w:lang w:val="en-GB"/>
@@ -5130,36 +5529,30 @@
       </w:r>
       <w:r>
         <w:rPr>
-          <w:rFonts w:cs="Calibri"/>
           <w:noProof/>
           <w:lang w:val="en-GB"/>
         </w:rPr>
         <w:t>, 18-29 (2009).</w:t>
       </w:r>
-      <w:bookmarkEnd w:id="1"/>
     </w:p>
     <w:p>
       <w:pPr>
         <w:spacing w:after="0" w:line="240" w:lineRule="auto"/>
         <w:ind w:left="720" w:hanging="720"/>
         <w:rPr>
-          <w:rFonts w:cs="Calibri"/>
           <w:noProof/>
           <w:lang w:val="en-GB"/>
         </w:rPr>
       </w:pPr>
-      <w:bookmarkStart w:id="2" w:name="_ENREF_2"/>
-      <w:r>
-        <w:rPr>
-          <w:rFonts w:cs="Calibri"/>
+      <w:r>
+        <w:rPr>
           <w:noProof/>
           <w:lang w:val="en-GB"/>
         </w:rPr>
-        <w:t>2.</w:t>
-      </w:r>
-      <w:r>
-        <w:rPr>
-          <w:rFonts w:cs="Calibri"/>
+        <w:t>4.</w:t>
+      </w:r>
+      <w:r>
+        <w:rPr>
           <w:noProof/>
           <w:lang w:val="en-GB"/>
         </w:rPr>
@@ -5168,7 +5561,6 @@
       </w:r>
       <w:r>
         <w:rPr>
-          <w:rFonts w:cs="Calibri"/>
           <w:i/>
           <w:noProof/>
           <w:lang w:val="en-GB"/>
@@ -5177,7 +5569,6 @@
       </w:r>
       <w:r>
         <w:rPr>
-          <w:rFonts w:cs="Calibri"/>
           <w:noProof/>
           <w:lang w:val="en-GB"/>
         </w:rPr>
@@ -5185,7 +5576,6 @@
       </w:r>
       <w:r>
         <w:rPr>
-          <w:rFonts w:cs="Calibri"/>
           <w:b/>
           <w:noProof/>
           <w:lang w:val="en-GB"/>
@@ -5194,36 +5584,30 @@
       </w:r>
       <w:r>
         <w:rPr>
-          <w:rFonts w:cs="Calibri"/>
           <w:noProof/>
           <w:lang w:val="en-GB"/>
         </w:rPr>
         <w:t>, D115-119 (2004).</w:t>
       </w:r>
-      <w:bookmarkEnd w:id="2"/>
     </w:p>
     <w:p>
       <w:pPr>
         <w:spacing w:after="0" w:line="240" w:lineRule="auto"/>
         <w:ind w:left="720" w:hanging="720"/>
         <w:rPr>
-          <w:rFonts w:cs="Calibri"/>
           <w:noProof/>
           <w:lang w:val="en-GB"/>
         </w:rPr>
       </w:pPr>
-      <w:bookmarkStart w:id="3" w:name="_ENREF_3"/>
-      <w:r>
-        <w:rPr>
-          <w:rFonts w:cs="Calibri"/>
+      <w:r>
+        <w:rPr>
           <w:noProof/>
           <w:lang w:val="en-GB"/>
         </w:rPr>
-        <w:t>3.</w:t>
-      </w:r>
-      <w:r>
-        <w:rPr>
-          <w:rFonts w:cs="Calibri"/>
+        <w:t>5.</w:t>
+      </w:r>
+      <w:r>
+        <w:rPr>
           <w:noProof/>
           <w:lang w:val="en-GB"/>
         </w:rPr>
@@ -5232,7 +5616,6 @@
       </w:r>
       <w:r>
         <w:rPr>
-          <w:rFonts w:cs="Calibri"/>
           <w:i/>
           <w:noProof/>
           <w:lang w:val="en-GB"/>
@@ -5241,7 +5624,6 @@
       </w:r>
       <w:r>
         <w:rPr>
-          <w:rFonts w:cs="Calibri"/>
           <w:noProof/>
           <w:lang w:val="en-GB"/>
         </w:rPr>
@@ -5249,7 +5631,6 @@
       </w:r>
       <w:r>
         <w:rPr>
-          <w:rFonts w:cs="Calibri"/>
           <w:b/>
           <w:noProof/>
           <w:lang w:val="en-GB"/>
@@ -5258,36 +5639,30 @@
       </w:r>
       <w:r>
         <w:rPr>
-          <w:rFonts w:cs="Calibri"/>
           <w:noProof/>
           <w:lang w:val="en-GB"/>
         </w:rPr>
         <w:t>, 38-41 (2002).</w:t>
       </w:r>
-      <w:bookmarkEnd w:id="3"/>
     </w:p>
     <w:p>
       <w:pPr>
         <w:spacing w:after="0" w:line="240" w:lineRule="auto"/>
         <w:ind w:left="720" w:hanging="720"/>
         <w:rPr>
-          <w:rFonts w:cs="Calibri"/>
           <w:noProof/>
           <w:lang w:val="en-GB"/>
         </w:rPr>
       </w:pPr>
-      <w:bookmarkStart w:id="4" w:name="_ENREF_4"/>
-      <w:r>
-        <w:rPr>
-          <w:rFonts w:cs="Calibri"/>
+      <w:r>
+        <w:rPr>
           <w:noProof/>
           <w:lang w:val="en-GB"/>
         </w:rPr>
-        <w:t>4.</w:t>
-      </w:r>
-      <w:r>
-        <w:rPr>
-          <w:rFonts w:cs="Calibri"/>
+        <w:t>6.</w:t>
+      </w:r>
+      <w:r>
+        <w:rPr>
           <w:noProof/>
           <w:lang w:val="en-GB"/>
         </w:rPr>
@@ -5296,7 +5671,6 @@
       </w:r>
       <w:r>
         <w:rPr>
-          <w:rFonts w:cs="Calibri"/>
           <w:i/>
           <w:noProof/>
           <w:lang w:val="en-GB"/>
@@ -5305,7 +5679,6 @@
       </w:r>
       <w:r>
         <w:rPr>
-          <w:rFonts w:cs="Calibri"/>
           <w:noProof/>
           <w:lang w:val="en-GB"/>
         </w:rPr>
@@ -5313,7 +5686,6 @@
       </w:r>
       <w:r>
         <w:rPr>
-          <w:rFonts w:cs="Calibri"/>
           <w:b/>
           <w:noProof/>
           <w:lang w:val="en-GB"/>
@@ -5322,36 +5694,30 @@
       </w:r>
       <w:r>
         <w:rPr>
-          <w:rFonts w:cs="Calibri"/>
           <w:noProof/>
           <w:lang w:val="en-GB"/>
         </w:rPr>
         <w:t>, 401 (2007).</w:t>
       </w:r>
-      <w:bookmarkEnd w:id="4"/>
     </w:p>
     <w:p>
       <w:pPr>
         <w:spacing w:after="0" w:line="240" w:lineRule="auto"/>
         <w:ind w:left="720" w:hanging="720"/>
         <w:rPr>
-          <w:rFonts w:cs="Calibri"/>
           <w:noProof/>
           <w:lang w:val="en-GB"/>
         </w:rPr>
       </w:pPr>
-      <w:bookmarkStart w:id="5" w:name="_ENREF_5"/>
-      <w:r>
-        <w:rPr>
-          <w:rFonts w:cs="Calibri"/>
+      <w:r>
+        <w:rPr>
           <w:noProof/>
           <w:lang w:val="en-GB"/>
         </w:rPr>
-        <w:t>5.</w:t>
-      </w:r>
-      <w:r>
-        <w:rPr>
-          <w:rFonts w:cs="Calibri"/>
+        <w:t>7.</w:t>
+      </w:r>
+      <w:r>
+        <w:rPr>
           <w:noProof/>
           <w:lang w:val="en-GB"/>
         </w:rPr>
@@ -5360,7 +5726,6 @@
       </w:r>
       <w:r>
         <w:rPr>
-          <w:rFonts w:cs="Calibri"/>
           <w:i/>
           <w:noProof/>
           <w:lang w:val="en-GB"/>
@@ -5369,7 +5734,6 @@
       </w:r>
       <w:r>
         <w:rPr>
-          <w:rFonts w:cs="Calibri"/>
           <w:noProof/>
           <w:lang w:val="en-GB"/>
         </w:rPr>
@@ -5377,7 +5741,6 @@
       </w:r>
       <w:r>
         <w:rPr>
-          <w:rFonts w:cs="Calibri"/>
           <w:b/>
           <w:noProof/>
           <w:lang w:val="en-GB"/>
@@ -5386,36 +5749,30 @@
       </w:r>
       <w:r>
         <w:rPr>
-          <w:rFonts w:cs="Calibri"/>
           <w:noProof/>
           <w:lang w:val="en-GB"/>
         </w:rPr>
         <w:t>, 3198-3199 (2005).</w:t>
       </w:r>
-      <w:bookmarkEnd w:id="5"/>
-    </w:p>
-    <w:p>
-      <w:pPr>
-        <w:spacing w:line="240" w:lineRule="auto"/>
+    </w:p>
+    <w:p>
+      <w:pPr>
+        <w:spacing w:after="0" w:line="240" w:lineRule="auto"/>
         <w:ind w:left="720" w:hanging="720"/>
         <w:rPr>
-          <w:rFonts w:cs="Calibri"/>
           <w:noProof/>
           <w:lang w:val="en-GB"/>
         </w:rPr>
       </w:pPr>
-      <w:bookmarkStart w:id="6" w:name="_ENREF_6"/>
-      <w:r>
-        <w:rPr>
-          <w:rFonts w:cs="Calibri"/>
+      <w:r>
+        <w:rPr>
           <w:noProof/>
           <w:lang w:val="en-GB"/>
         </w:rPr>
-        <w:t>6.</w:t>
-      </w:r>
-      <w:r>
-        <w:rPr>
-          <w:rFonts w:cs="Calibri"/>
+        <w:t>8.</w:t>
+      </w:r>
+      <w:r>
+        <w:rPr>
           <w:noProof/>
           <w:lang w:val="en-GB"/>
         </w:rPr>
@@ -5424,7 +5781,6 @@
       </w:r>
       <w:r>
         <w:rPr>
-          <w:rFonts w:cs="Calibri"/>
           <w:i/>
           <w:noProof/>
           <w:lang w:val="en-GB"/>
@@ -5433,7 +5789,6 @@
       </w:r>
       <w:r>
         <w:rPr>
-          <w:rFonts w:cs="Calibri"/>
           <w:noProof/>
           <w:lang w:val="en-GB"/>
         </w:rPr>
@@ -5441,7 +5796,6 @@
       </w:r>
       <w:r>
         <w:rPr>
-          <w:rFonts w:cs="Calibri"/>
           <w:b/>
           <w:noProof/>
           <w:lang w:val="en-GB"/>
@@ -5450,19 +5804,17 @@
       </w:r>
       <w:r>
         <w:rPr>
-          <w:rFonts w:cs="Calibri"/>
           <w:noProof/>
           <w:lang w:val="en-GB"/>
         </w:rPr>
         <w:t>, 3598-3613 (2011).</w:t>
       </w:r>
-      <w:bookmarkEnd w:id="6"/>
-    </w:p>
-    <w:p>
-      <w:pPr>
-        <w:spacing w:line="240" w:lineRule="auto"/>
-        <w:rPr>
-          <w:rFonts w:cs="Calibri"/>
+    </w:p>
+    <w:p>
+      <w:pPr>
+        <w:spacing w:after="0" w:line="240" w:lineRule="auto"/>
+        <w:ind w:left="720" w:hanging="720"/>
+        <w:rPr>
           <w:noProof/>
           <w:lang w:val="en-GB"/>
         </w:rPr>
@@ -5712,7 +6064,7 @@
         <w:b/>
         <w:noProof/>
       </w:rPr>
-      <w:t>10</w:t>
+      <w:t>1</w:t>
     </w:r>
     <w:r>
       <w:rPr>
@@ -9326,7 +9678,7 @@
 </file>
 
 <file path=customXml/itemProps1.xml><?xml version="1.0" encoding="utf-8"?>
-<ds:datastoreItem xmlns:ds="http://schemas.openxmlformats.org/officeDocument/2006/customXml" ds:itemID="{6F150AB6-4DC5-4D9A-9609-4CB0588241A4}">
+<ds:datastoreItem xmlns:ds="http://schemas.openxmlformats.org/officeDocument/2006/customXml" ds:itemID="{08F8BBC2-E46B-4574-8A4A-5D3884299E77}">
   <ds:schemaRefs>
     <ds:schemaRef ds:uri="http://schemas.openxmlformats.org/officeDocument/2006/bibliography"/>
   </ds:schemaRefs>

</xml_diff>